<commit_message>
need to add a log out button in the settings
</commit_message>
<xml_diff>
--- a/Project Requirements Specification.docx
+++ b/Project Requirements Specification.docx
@@ -72,7 +72,7 @@
             </w:pPr>
             <w:sdt>
               <w:sdtPr>
-                <w:id w:val="884069915"/>
+                <w:id w:val="607481804"/>
                 <w:dataBinding w:prefixMappings="xmlns:ns0='http://schemas.openxmlformats.org/package/2006/metadata/core-properties' xmlns:ns1='http://purl.org/dc/elements/1.1/'" w:xpath="/ns0:coreProperties[1]/ns1:title[1]" w:storeItemID="{6C3C8BC8-F283-45AE-878A-BAB7291924A1}"/>
                 <w:alias w:val="Title"/>
                 <w:text/>
@@ -106,7 +106,7 @@
             </w:pPr>
             <w:sdt>
               <w:sdtPr>
-                <w:id w:val="1512439401"/>
+                <w:id w:val="837598645"/>
                 <w:dataBinding w:prefixMappings="xmlns:ns0='http://schemas.openxmlformats.org/package/2006/metadata/core-properties' xmlns:ns1='http://purl.org/dc/elements/1.1/'" w:xpath="/ns0:coreProperties[1]/ns1:subject[1]" w:storeItemID="{6C3C8BC8-F283-45AE-878A-BAB7291924A1}"/>
                 <w:alias w:val="Subtitle"/>
                 <w:text/>
@@ -200,17 +200,17 @@
               <w:rPr>
                 <w:color w:val="4F81BD" w:themeColor="accent1"/>
               </w:rPr>
-              <w:t>07/01</w:t>
+              <w:t>07/01/</w:t>
             </w:r>
             <w:sdt>
               <w:sdtPr>
-                <w:date>
+                <w:date w:fullDate="1900-01-23T00:00:00Z">
                   <w:dateFormat w:val="MM/DD/YY"/>
                   <w:lid w:val="en-US"/>
                   <w:storeMappedDataAs w:val="dateTime"/>
                   <w:calendar w:val="gregorian"/>
                 </w:date>
-                <w:id w:val="465040235"/>
+                <w:id w:val="494459834"/>
                 <w:dataBinding w:prefixMappings="xmlns:ns0='http://schemas.microsoft.com/office/2006/coverPageProps'" w:xpath="/ns0:CoverPageProperties[1]/ns0:PublishDate[1]" w:storeItemID="{55AF091B-3C7A-41E3-B477-F2FDAA23CFDA}"/>
                 <w:alias w:val="Date"/>
               </w:sdtPr>
@@ -224,7 +224,7 @@
                   <w:rPr>
                     <w:color w:val="4F81BD" w:themeColor="accent1"/>
                   </w:rPr>
-                  <w:t>/24</w:t>
+                  <w:t>24</w:t>
                 </w:r>
                 <w:r>
                   <w:rPr>
@@ -372,10 +372,10 @@
         </w:rPr>
       </w:pPr>
       <w:bookmarkStart w:id="7" w:name="__RefHeading___Toc596430_381736926"/>
-      <w:bookmarkStart w:id="8" w:name="_Toc239580619"/>
-      <w:bookmarkStart w:id="9" w:name="_Toc285529099"/>
-      <w:bookmarkStart w:id="10" w:name="_Toc285530354"/>
-      <w:bookmarkStart w:id="11" w:name="_Toc316977388"/>
+      <w:bookmarkStart w:id="8" w:name="_Toc285529099"/>
+      <w:bookmarkStart w:id="9" w:name="_Toc316977388"/>
+      <w:bookmarkStart w:id="10" w:name="_Toc239580619"/>
+      <w:bookmarkStart w:id="11" w:name="_Toc285530354"/>
       <w:bookmarkEnd w:id="7"/>
       <w:r>
         <w:rPr>
@@ -415,8 +415,8 @@
       <w:bookmarkStart w:id="12" w:name="__RefHeading___Toc596432_381736926"/>
       <w:bookmarkStart w:id="13" w:name="_Toc239580620"/>
       <w:bookmarkStart w:id="14" w:name="_Toc285530355"/>
-      <w:bookmarkStart w:id="15" w:name="_Toc316977389"/>
-      <w:bookmarkStart w:id="16" w:name="_Toc285529100"/>
+      <w:bookmarkStart w:id="15" w:name="_Toc285529100"/>
+      <w:bookmarkStart w:id="16" w:name="_Toc316977389"/>
       <w:bookmarkEnd w:id="12"/>
       <w:r>
         <w:rPr>
@@ -2953,11 +2953,19 @@
       </w:r>
       <w:r>
         <w:rPr>
-          <w:b/>
-          <w:bCs/>
+          <w:b w:val="false"/>
+          <w:bCs w:val="false"/>
           <w:u w:val="none"/>
         </w:rPr>
-        <w:t xml:space="preserve">ZenQuotes </w:t>
+        <w:t xml:space="preserve">Quotables </w:t>
+      </w:r>
+      <w:r>
+        <w:rPr>
+          <w:b/>
+          <w:bCs/>
+          <w:u w:val="none"/>
+        </w:rPr>
+        <w:t xml:space="preserve"> </w:t>
       </w:r>
       <w:r>
         <w:rPr>
@@ -3841,8 +3849,8 @@
           <w:bCs/>
         </w:rPr>
       </w:pPr>
-      <w:bookmarkStart w:id="38" w:name="__DdeLink__1607_218931263"/>
-      <w:bookmarkStart w:id="39" w:name="__DdeLink__1610_218931263"/>
+      <w:bookmarkStart w:id="38" w:name="__DdeLink__1610_218931263"/>
+      <w:bookmarkStart w:id="39" w:name="__DdeLink__1607_218931263"/>
       <w:bookmarkEnd w:id="38"/>
       <w:bookmarkEnd w:id="39"/>
       <w:r>
@@ -3887,8 +3895,8 @@
           <w:bCs w:val="false"/>
         </w:rPr>
       </w:pPr>
-      <w:bookmarkStart w:id="40" w:name="__DdeLink__1615_2189312632"/>
-      <w:bookmarkStart w:id="41" w:name="__DdeLink__1615_2189312631"/>
+      <w:bookmarkStart w:id="40" w:name="__DdeLink__1615_2189312631"/>
+      <w:bookmarkStart w:id="41" w:name="__DdeLink__1615_2189312632"/>
       <w:r>
         <w:rPr>
           <w:b w:val="false"/>
@@ -4060,8 +4068,8 @@
         </w:rPr>
       </w:pPr>
       <w:bookmarkStart w:id="42" w:name="__DdeLink__1615_218931263"/>
-      <w:bookmarkStart w:id="43" w:name="__DdeLink__1610_2189312631"/>
-      <w:bookmarkStart w:id="44" w:name="__DdeLink__1607_2189312631"/>
+      <w:bookmarkStart w:id="43" w:name="__DdeLink__1607_2189312631"/>
+      <w:bookmarkStart w:id="44" w:name="__DdeLink__1610_2189312631"/>
       <w:bookmarkEnd w:id="43"/>
       <w:bookmarkEnd w:id="44"/>
       <w:r>
@@ -4603,7 +4611,7 @@
           <w:b/>
           <w:bCs/>
         </w:rPr>
-        <w:t>ZenQuotes</w:t>
+        <w:t>Quotable</w:t>
       </w:r>
       <w:r>
         <w:rPr>
@@ -5180,6 +5188,9 @@
           <w:bCs/>
         </w:rPr>
       </w:r>
+      <w:bookmarkStart w:id="54" w:name="__DdeLink__25315_783576153"/>
+      <w:bookmarkStart w:id="55" w:name="__DdeLink__25315_783576153"/>
+      <w:bookmarkEnd w:id="55"/>
     </w:p>
     <w:p>
       <w:pPr>
@@ -5214,15 +5225,15 @@
         <mc:AlternateContent>
           <mc:Choice Requires="wps">
             <w:drawing>
-              <wp:anchor behindDoc="0" distT="0" distB="0" distL="0" distR="0" simplePos="0" locked="0" layoutInCell="0" allowOverlap="1" relativeHeight="4">
+              <wp:anchor behindDoc="0" distT="0" distB="0" distL="0" distR="635" simplePos="0" locked="0" layoutInCell="0" allowOverlap="1" relativeHeight="4">
                 <wp:simplePos x="0" y="0"/>
                 <wp:positionH relativeFrom="column">
-                  <wp:posOffset>-206375</wp:posOffset>
+                  <wp:posOffset>276225</wp:posOffset>
                 </wp:positionH>
                 <wp:positionV relativeFrom="paragraph">
-                  <wp:posOffset>113665</wp:posOffset>
+                  <wp:posOffset>114935</wp:posOffset>
                 </wp:positionV>
-                <wp:extent cx="5485765" cy="2859405"/>
+                <wp:extent cx="4766310" cy="2858135"/>
                 <wp:effectExtent l="0" t="0" r="0" b="0"/>
                 <wp:wrapTopAndBottom/>
                 <wp:docPr id="5" name="Frame5"/>
@@ -5233,7 +5244,7 @@
                       <wps:spPr>
                         <a:xfrm>
                           <a:off x="0" y="0"/>
-                          <a:ext cx="5485680" cy="2859480"/>
+                          <a:ext cx="4766400" cy="2858040"/>
                         </a:xfrm>
                         <a:prstGeom prst="rect">
                           <a:avLst/>
@@ -5316,15 +5327,12 @@
                     </wps:wsp>
                   </a:graphicData>
                 </a:graphic>
-                <wp14:sizeRelH relativeFrom="margin">
-                  <wp14:pctWidth>100000</wp14:pctWidth>
-                </wp14:sizeRelH>
               </wp:anchor>
             </w:drawing>
           </mc:Choice>
           <mc:Fallback>
             <w:pict>
-              <v:rect id="shape_0" ID="Frame5" path="m0,0l-2147483645,0l-2147483645,-2147483646l0,-2147483646xe" fillcolor="white" stroked="f" o:allowincell="f" style="position:absolute;margin-left:-16.25pt;margin-top:8.95pt;width:431.9pt;height:225.1pt;mso-wrap-style:square;v-text-anchor:top">
+              <v:rect id="shape_0" ID="Frame5" path="m0,0l-2147483645,0l-2147483645,-2147483646l0,-2147483646xe" fillcolor="white" stroked="f" o:allowincell="f" style="position:absolute;margin-left:21.75pt;margin-top:9.05pt;width:375.25pt;height:225pt;mso-wrap-style:square;v-text-anchor:top">
                 <v:fill o:detectmouseclick="t" type="solid" color2="black"/>
                 <v:stroke color="#3465a4" joinstyle="round" endcap="flat"/>
                 <v:textbox>
@@ -5392,6 +5400,9 @@
           </mc:Fallback>
         </mc:AlternateContent>
       </w:r>
+      <w:bookmarkStart w:id="56" w:name="__DdeLink__25315_783576153"/>
+      <w:bookmarkStart w:id="57" w:name="__DdeLink__25315_783576153"/>
+      <w:bookmarkEnd w:id="57"/>
     </w:p>
     <w:tbl>
       <w:tblPr>
@@ -5545,7 +5556,7 @@
                 <w:u w:val="none"/>
               </w:rPr>
             </w:pPr>
-            <w:bookmarkStart w:id="54" w:name="__DdeLink__1510173_3551280528"/>
+            <w:bookmarkStart w:id="58" w:name="__DdeLink__1510173_3551280528"/>
             <w:r>
               <w:rPr>
                 <w:rFonts w:ascii="Liberation Sans" w:hAnsi="Liberation Sans"/>
@@ -5564,7 +5575,7 @@
               </w:rPr>
               <w:t>P</w:t>
             </w:r>
-            <w:bookmarkEnd w:id="54"/>
+            <w:bookmarkEnd w:id="58"/>
             <w:r>
               <w:rPr>
                 <w:rFonts w:ascii="Liberation Sans" w:hAnsi="Liberation Sans"/>
@@ -5615,7 +5626,7 @@
                 <w:u w:val="none"/>
               </w:rPr>
             </w:pPr>
-            <w:bookmarkStart w:id="55" w:name="__DdeLink__1511711_3551280528"/>
+            <w:bookmarkStart w:id="59" w:name="__DdeLink__1511711_3551280528"/>
             <w:r>
               <w:rPr>
                 <w:rFonts w:ascii="Liberation Sans" w:hAnsi="Liberation Sans"/>
@@ -5634,7 +5645,7 @@
               </w:rPr>
               <w:t>T</w:t>
             </w:r>
-            <w:bookmarkEnd w:id="55"/>
+            <w:bookmarkEnd w:id="59"/>
             <w:r>
               <w:rPr>
                 <w:rFonts w:ascii="Liberation Sans" w:hAnsi="Liberation Sans"/>
@@ -6534,8 +6545,8 @@
                 <w:bCs/>
               </w:rPr>
             </w:pPr>
-            <w:bookmarkStart w:id="56" w:name="__DdeLink__1715_218931263"/>
-            <w:bookmarkStart w:id="57" w:name="__DdeLink__1718_218931263"/>
+            <w:bookmarkStart w:id="60" w:name="__DdeLink__1718_218931263"/>
+            <w:bookmarkStart w:id="61" w:name="__DdeLink__1715_218931263"/>
             <w:r>
               <w:rPr>
                 <w:b/>
@@ -6543,8 +6554,8 @@
               </w:rPr>
               <w:t>Post-Condition (For Successful Main Flow)</w:t>
             </w:r>
-            <w:bookmarkEnd w:id="56"/>
-            <w:bookmarkEnd w:id="57"/>
+            <w:bookmarkEnd w:id="60"/>
+            <w:bookmarkEnd w:id="61"/>
           </w:p>
         </w:tc>
       </w:tr>
@@ -6657,7 +6668,21 @@
                 <w:b w:val="false"/>
                 <w:bCs w:val="false"/>
               </w:rPr>
-              <w:t>The system displays registration is successful and the user is logged automatically in the SoulJournal application</w:t>
+              <w:t xml:space="preserve">The system displays registration is successful and the user is </w:t>
+            </w:r>
+            <w:r>
+              <w:rPr>
+                <w:b w:val="false"/>
+                <w:bCs w:val="false"/>
+              </w:rPr>
+              <w:t>given the option to go to the Login section</w:t>
+            </w:r>
+            <w:r>
+              <w:rPr>
+                <w:b w:val="false"/>
+                <w:bCs w:val="false"/>
+              </w:rPr>
+              <w:t xml:space="preserve"> in the SoulJournal application</w:t>
             </w:r>
           </w:p>
         </w:tc>
@@ -6778,18 +6803,18 @@
           <w:lang w:val="en-IE"/>
         </w:rPr>
       </w:pPr>
-      <w:bookmarkStart w:id="58" w:name="__RefHeading___Toc596456_381736926"/>
-      <w:bookmarkStart w:id="59" w:name="__DdeLink__194895_2686635372"/>
-      <w:bookmarkStart w:id="60" w:name="_Toc316977401"/>
-      <w:bookmarkEnd w:id="58"/>
-      <w:bookmarkEnd w:id="59"/>
+      <w:bookmarkStart w:id="62" w:name="__RefHeading___Toc596456_381736926"/>
+      <w:bookmarkStart w:id="63" w:name="__DdeLink__194895_2686635372"/>
+      <w:bookmarkStart w:id="64" w:name="_Toc316977401"/>
+      <w:bookmarkEnd w:id="62"/>
+      <w:bookmarkEnd w:id="63"/>
       <w:r>
         <w:rPr>
           <w:lang w:val="en-IE"/>
         </w:rPr>
         <w:t>R</w:t>
       </w:r>
-      <w:bookmarkEnd w:id="60"/>
+      <w:bookmarkEnd w:id="64"/>
       <w:r>
         <w:rPr>
           <w:lang w:val="en-IE"/>
@@ -6835,7 +6860,23 @@
           <w:bCs/>
           <w:lang w:val="en-IE"/>
         </w:rPr>
-        <w:t>Use Case: Login Visitor(Figure 3.1.3.1.)</w:t>
+        <w:t xml:space="preserve">Use Case: Login </w:t>
+      </w:r>
+      <w:r>
+        <w:rPr>
+          <w:b/>
+          <w:bCs/>
+          <w:lang w:val="en-IE"/>
+        </w:rPr>
+        <w:t>Registered User</w:t>
+      </w:r>
+      <w:r>
+        <w:rPr>
+          <w:b/>
+          <w:bCs/>
+          <w:lang w:val="en-IE"/>
+        </w:rPr>
+        <w:t>(Figure 3.1.3.1.)</w:t>
       </w:r>
     </w:p>
     <w:p>
@@ -7049,8 +7090,8 @@
     </w:p>
     <w:tbl>
       <w:tblPr>
-        <w:tblW w:w="5000" w:type="pct"/>
-        <w:jc w:val="left"/>
+        <w:tblW w:w="8577" w:type="dxa"/>
+        <w:jc w:val="right"/>
         <w:tblInd w:w="0" w:type="dxa"/>
         <w:tblLayout w:type="fixed"/>
         <w:tblCellMar>
@@ -7061,14 +7102,14 @@
         </w:tblCellMar>
       </w:tblPr>
       <w:tblGrid>
-        <w:gridCol w:w="2209"/>
+        <w:gridCol w:w="2147"/>
         <w:gridCol w:w="6430"/>
       </w:tblGrid>
       <w:tr>
         <w:trPr/>
         <w:tc>
           <w:tcPr>
-            <w:tcW w:w="2209" w:type="dxa"/>
+            <w:tcW w:w="2147" w:type="dxa"/>
             <w:tcBorders/>
             <w:shd w:fill="FFFFFF" w:val="clear"/>
           </w:tcPr>
@@ -7123,7 +7164,7 @@
         <w:trPr/>
         <w:tc>
           <w:tcPr>
-            <w:tcW w:w="2209" w:type="dxa"/>
+            <w:tcW w:w="2147" w:type="dxa"/>
             <w:tcBorders/>
             <w:shd w:fill="FFFFFF" w:val="clear"/>
           </w:tcPr>
@@ -7171,7 +7212,7 @@
         <w:trPr/>
         <w:tc>
           <w:tcPr>
-            <w:tcW w:w="2209" w:type="dxa"/>
+            <w:tcW w:w="2147" w:type="dxa"/>
             <w:tcBorders/>
             <w:shd w:fill="FFFFFF" w:val="clear"/>
           </w:tcPr>
@@ -7199,7 +7240,7 @@
                 <w:u w:val="none"/>
               </w:rPr>
             </w:pPr>
-            <w:bookmarkStart w:id="61" w:name="__DdeLink__1510173_35512805281"/>
+            <w:bookmarkStart w:id="65" w:name="__DdeLink__1510173_35512805281"/>
             <w:r>
               <w:rPr>
                 <w:rFonts w:ascii="Liberation Sans" w:hAnsi="Liberation Sans"/>
@@ -7218,7 +7259,7 @@
               </w:rPr>
               <w:t>P</w:t>
             </w:r>
-            <w:bookmarkEnd w:id="61"/>
+            <w:bookmarkEnd w:id="65"/>
             <w:r>
               <w:rPr>
                 <w:rFonts w:ascii="Liberation Sans" w:hAnsi="Liberation Sans"/>
@@ -7269,7 +7310,7 @@
                 <w:u w:val="none"/>
               </w:rPr>
             </w:pPr>
-            <w:bookmarkStart w:id="62" w:name="__DdeLink__1511711_35512805281"/>
+            <w:bookmarkStart w:id="66" w:name="__DdeLink__1511711_35512805281"/>
             <w:r>
               <w:rPr>
                 <w:rFonts w:ascii="Liberation Sans" w:hAnsi="Liberation Sans"/>
@@ -7288,7 +7329,7 @@
               </w:rPr>
               <w:t>T</w:t>
             </w:r>
-            <w:bookmarkEnd w:id="62"/>
+            <w:bookmarkEnd w:id="66"/>
             <w:r>
               <w:rPr>
                 <w:rFonts w:ascii="Liberation Sans" w:hAnsi="Liberation Sans"/>
@@ -7350,7 +7391,7 @@
         <w:trPr/>
         <w:tc>
           <w:tcPr>
-            <w:tcW w:w="2209" w:type="dxa"/>
+            <w:tcW w:w="2147" w:type="dxa"/>
             <w:tcBorders/>
             <w:shd w:fill="FFFFFF" w:val="clear"/>
           </w:tcPr>
@@ -7453,7 +7494,7 @@
         <w:trPr/>
         <w:tc>
           <w:tcPr>
-            <w:tcW w:w="2209" w:type="dxa"/>
+            <w:tcW w:w="2147" w:type="dxa"/>
             <w:tcBorders/>
             <w:shd w:fill="FFFFFF" w:val="clear"/>
           </w:tcPr>
@@ -7501,7 +7542,7 @@
         <w:trPr/>
         <w:tc>
           <w:tcPr>
-            <w:tcW w:w="8639" w:type="dxa"/>
+            <w:tcW w:w="8577" w:type="dxa"/>
             <w:gridSpan w:val="2"/>
             <w:tcBorders/>
             <w:shd w:fill="FFFFFF" w:val="clear"/>
@@ -7532,7 +7573,7 @@
         <w:trPr/>
         <w:tc>
           <w:tcPr>
-            <w:tcW w:w="2209" w:type="dxa"/>
+            <w:tcW w:w="2147" w:type="dxa"/>
             <w:tcBorders/>
             <w:shd w:fill="FFFFFF" w:val="clear"/>
           </w:tcPr>
@@ -7580,7 +7621,7 @@
         <w:trPr/>
         <w:tc>
           <w:tcPr>
-            <w:tcW w:w="2209" w:type="dxa"/>
+            <w:tcW w:w="2147" w:type="dxa"/>
             <w:tcBorders/>
             <w:shd w:fill="FFFFFF" w:val="clear"/>
           </w:tcPr>
@@ -7696,7 +7737,7 @@
         <w:trPr/>
         <w:tc>
           <w:tcPr>
-            <w:tcW w:w="8639" w:type="dxa"/>
+            <w:tcW w:w="8577" w:type="dxa"/>
             <w:gridSpan w:val="2"/>
             <w:tcBorders/>
             <w:shd w:fill="FFFFFF" w:val="clear"/>
@@ -7727,7 +7768,7 @@
         <w:trPr/>
         <w:tc>
           <w:tcPr>
-            <w:tcW w:w="2209" w:type="dxa"/>
+            <w:tcW w:w="2147" w:type="dxa"/>
             <w:tcBorders/>
             <w:shd w:fill="FFFFFF" w:val="clear"/>
           </w:tcPr>
@@ -7784,7 +7825,7 @@
         <w:trPr/>
         <w:tc>
           <w:tcPr>
-            <w:tcW w:w="2209" w:type="dxa"/>
+            <w:tcW w:w="2147" w:type="dxa"/>
             <w:tcBorders/>
             <w:shd w:fill="FFFFFF" w:val="clear"/>
           </w:tcPr>
@@ -7841,7 +7882,7 @@
         <w:trPr/>
         <w:tc>
           <w:tcPr>
-            <w:tcW w:w="8639" w:type="dxa"/>
+            <w:tcW w:w="8577" w:type="dxa"/>
             <w:gridSpan w:val="2"/>
             <w:tcBorders/>
             <w:shd w:fill="FFFFFF" w:val="clear"/>
@@ -7872,7 +7913,7 @@
         <w:trPr/>
         <w:tc>
           <w:tcPr>
-            <w:tcW w:w="2209" w:type="dxa"/>
+            <w:tcW w:w="2147" w:type="dxa"/>
             <w:tcBorders/>
             <w:shd w:fill="FFFFFF" w:val="clear"/>
           </w:tcPr>
@@ -7929,7 +7970,7 @@
         <w:trPr/>
         <w:tc>
           <w:tcPr>
-            <w:tcW w:w="2209" w:type="dxa"/>
+            <w:tcW w:w="2147" w:type="dxa"/>
             <w:tcBorders/>
             <w:shd w:fill="FFFFFF" w:val="clear"/>
           </w:tcPr>
@@ -8039,7 +8080,7 @@
         <w:trPr/>
         <w:tc>
           <w:tcPr>
-            <w:tcW w:w="8639" w:type="dxa"/>
+            <w:tcW w:w="8577" w:type="dxa"/>
             <w:gridSpan w:val="2"/>
             <w:tcBorders/>
             <w:shd w:fill="FFFFFF" w:val="clear"/>
@@ -8056,7 +8097,7 @@
                 <w:bCs/>
               </w:rPr>
             </w:pPr>
-            <w:bookmarkStart w:id="63" w:name="__DdeLink__1715_2189312631"/>
+            <w:bookmarkStart w:id="67" w:name="__DdeLink__1715_2189312631"/>
             <w:r>
               <w:rPr>
                 <w:b/>
@@ -8064,7 +8105,7 @@
               </w:rPr>
               <w:t>Post-Condition (For Successful Main Flow)</w:t>
             </w:r>
-            <w:bookmarkEnd w:id="63"/>
+            <w:bookmarkEnd w:id="67"/>
           </w:p>
         </w:tc>
       </w:tr>
@@ -8072,7 +8113,7 @@
         <w:trPr/>
         <w:tc>
           <w:tcPr>
-            <w:tcW w:w="2209" w:type="dxa"/>
+            <w:tcW w:w="2147" w:type="dxa"/>
             <w:tcBorders/>
             <w:shd w:fill="FFFFFF" w:val="clear"/>
           </w:tcPr>
@@ -8129,7 +8170,7 @@
         <w:trPr/>
         <w:tc>
           <w:tcPr>
-            <w:tcW w:w="2209" w:type="dxa"/>
+            <w:tcW w:w="2147" w:type="dxa"/>
             <w:tcBorders/>
             <w:shd w:fill="FFFFFF" w:val="clear"/>
           </w:tcPr>
@@ -8186,7 +8227,7 @@
         <w:trPr/>
         <w:tc>
           <w:tcPr>
-            <w:tcW w:w="2209" w:type="dxa"/>
+            <w:tcW w:w="2147" w:type="dxa"/>
             <w:tcBorders/>
             <w:shd w:fill="FFFFFF" w:val="clear"/>
           </w:tcPr>
@@ -8251,9 +8292,9 @@
           <w:lang w:val="en-IE"/>
         </w:rPr>
       </w:r>
-      <w:bookmarkStart w:id="64" w:name="__DdeLink__194895_26866353721"/>
-      <w:bookmarkStart w:id="65" w:name="__DdeLink__194895_26866353721"/>
-      <w:bookmarkEnd w:id="65"/>
+      <w:bookmarkStart w:id="68" w:name="__DdeLink__194895_26866353721"/>
+      <w:bookmarkStart w:id="69" w:name="__DdeLink__194895_26866353721"/>
+      <w:bookmarkEnd w:id="69"/>
     </w:p>
     <w:p>
       <w:pPr>
@@ -8267,18 +8308,18 @@
           <w:lang w:val="en-IE"/>
         </w:rPr>
       </w:pPr>
-      <w:bookmarkStart w:id="66" w:name="__RefHeading___Toc596458_381736926"/>
-      <w:bookmarkStart w:id="67" w:name="_Toc3169774011"/>
-      <w:bookmarkStart w:id="68" w:name="__DdeLink__436414_2686635372"/>
-      <w:bookmarkEnd w:id="66"/>
-      <w:bookmarkEnd w:id="68"/>
+      <w:bookmarkStart w:id="70" w:name="__RefHeading___Toc596458_381736926"/>
+      <w:bookmarkStart w:id="71" w:name="__DdeLink__436414_2686635372"/>
+      <w:bookmarkStart w:id="72" w:name="_Toc3169774011"/>
+      <w:bookmarkEnd w:id="70"/>
+      <w:bookmarkEnd w:id="71"/>
       <w:r>
         <w:rPr>
           <w:lang w:val="en-IE"/>
         </w:rPr>
         <w:t>R</w:t>
       </w:r>
-      <w:bookmarkEnd w:id="67"/>
+      <w:bookmarkEnd w:id="72"/>
       <w:r>
         <w:rPr>
           <w:lang w:val="en-IE"/>
@@ -8702,7 +8743,7 @@
                 <w:u w:val="none"/>
               </w:rPr>
             </w:pPr>
-            <w:bookmarkStart w:id="69" w:name="__DdeLink__1510173_355128052811"/>
+            <w:bookmarkStart w:id="73" w:name="__DdeLink__1510173_355128052811"/>
             <w:r>
               <w:rPr>
                 <w:rFonts w:ascii="Liberation Sans" w:hAnsi="Liberation Sans"/>
@@ -8721,7 +8762,7 @@
               </w:rPr>
               <w:t>P</w:t>
             </w:r>
-            <w:bookmarkEnd w:id="69"/>
+            <w:bookmarkEnd w:id="73"/>
             <w:r>
               <w:rPr>
                 <w:rFonts w:ascii="Liberation Sans" w:hAnsi="Liberation Sans"/>
@@ -8772,7 +8813,7 @@
                 <w:u w:val="none"/>
               </w:rPr>
             </w:pPr>
-            <w:bookmarkStart w:id="70" w:name="__DdeLink__1511711_355128052811"/>
+            <w:bookmarkStart w:id="74" w:name="__DdeLink__1511711_355128052811"/>
             <w:r>
               <w:rPr>
                 <w:rFonts w:ascii="Liberation Sans" w:hAnsi="Liberation Sans"/>
@@ -8791,7 +8832,7 @@
               </w:rPr>
               <w:t>T</w:t>
             </w:r>
-            <w:bookmarkEnd w:id="70"/>
+            <w:bookmarkEnd w:id="74"/>
             <w:r>
               <w:rPr>
                 <w:rFonts w:ascii="Liberation Sans" w:hAnsi="Liberation Sans"/>
@@ -9301,12 +9342,12 @@
           <w:lang w:val="en-IE"/>
         </w:rPr>
       </w:r>
-      <w:bookmarkStart w:id="71" w:name="__DdeLink__1261499_3551280528"/>
-      <w:bookmarkStart w:id="72" w:name="__DdeLink__436414_26866353721"/>
-      <w:bookmarkStart w:id="73" w:name="__DdeLink__1261499_3551280528"/>
-      <w:bookmarkStart w:id="74" w:name="__DdeLink__436414_26866353721"/>
-      <w:bookmarkEnd w:id="73"/>
-      <w:bookmarkEnd w:id="74"/>
+      <w:bookmarkStart w:id="75" w:name="__DdeLink__436414_26866353721"/>
+      <w:bookmarkStart w:id="76" w:name="__DdeLink__1261499_3551280528"/>
+      <w:bookmarkStart w:id="77" w:name="__DdeLink__436414_26866353721"/>
+      <w:bookmarkStart w:id="78" w:name="__DdeLink__1261499_3551280528"/>
+      <w:bookmarkEnd w:id="77"/>
+      <w:bookmarkEnd w:id="78"/>
     </w:p>
     <w:p>
       <w:pPr>
@@ -9324,8 +9365,8 @@
           <w:lang w:val="en-IE"/>
         </w:rPr>
       </w:pPr>
-      <w:bookmarkStart w:id="75" w:name="__DdeLink__1660_218931263"/>
-      <w:bookmarkEnd w:id="75"/>
+      <w:bookmarkStart w:id="79" w:name="__DdeLink__1660_218931263"/>
+      <w:bookmarkEnd w:id="79"/>
       <w:r>
         <w:rPr>
           <w:lang w:val="en-IE"/>
@@ -9877,8 +9918,8 @@
               </w:rPr>
               <w:t xml:space="preserve">E1.2. The system displays an error </w:t>
             </w:r>
-            <w:bookmarkStart w:id="76" w:name="__DdeLink__1662_218931263"/>
-            <w:bookmarkEnd w:id="76"/>
+            <w:bookmarkStart w:id="80" w:name="__DdeLink__1662_218931263"/>
+            <w:bookmarkEnd w:id="80"/>
             <w:r>
               <w:rPr>
                 <w:b w:val="false"/>
@@ -10450,11 +10491,11 @@
               </w:rPr>
               <w:t xml:space="preserve">E1.2. The system displays an error message. </w:t>
             </w:r>
-            <w:bookmarkStart w:id="77" w:name="__DdeLink__1681_218931263"/>
-            <w:bookmarkStart w:id="78" w:name="__DdeLink__1664_2189312631"/>
-            <w:bookmarkStart w:id="79" w:name="__DdeLink__1664_218931263"/>
-            <w:bookmarkStart w:id="80" w:name="__DdeLink__1670_218931263"/>
-            <w:bookmarkStart w:id="81" w:name="__DdeLink__1664_2189312632"/>
+            <w:bookmarkStart w:id="81" w:name="__DdeLink__1681_218931263"/>
+            <w:bookmarkStart w:id="82" w:name="__DdeLink__1664_2189312631"/>
+            <w:bookmarkStart w:id="83" w:name="__DdeLink__1670_218931263"/>
+            <w:bookmarkStart w:id="84" w:name="__DdeLink__1664_2189312632"/>
+            <w:bookmarkStart w:id="85" w:name="__DdeLink__1664_218931263"/>
             <w:r>
               <w:rPr>
                 <w:b/>
@@ -10463,7 +10504,7 @@
               </w:rPr>
               <w:t>(</w:t>
             </w:r>
-            <w:bookmarkStart w:id="82" w:name="__DdeLink__1666_218931263"/>
+            <w:bookmarkStart w:id="86" w:name="__DdeLink__1666_218931263"/>
             <w:r>
               <w:rPr>
                 <w:b/>
@@ -10472,20 +10513,20 @@
               </w:rPr>
               <w:t>Title</w:t>
             </w:r>
+            <w:bookmarkEnd w:id="86"/>
+            <w:r>
+              <w:rPr>
+                <w:b/>
+                <w:bCs/>
+                <w:color w:val="DC143C"/>
+              </w:rPr>
+              <w:t>)</w:t>
+            </w:r>
+            <w:bookmarkEnd w:id="81"/>
             <w:bookmarkEnd w:id="82"/>
-            <w:r>
-              <w:rPr>
-                <w:b/>
-                <w:bCs/>
-                <w:color w:val="DC143C"/>
-              </w:rPr>
-              <w:t>)</w:t>
-            </w:r>
-            <w:bookmarkEnd w:id="77"/>
-            <w:bookmarkEnd w:id="78"/>
-            <w:bookmarkEnd w:id="79"/>
-            <w:bookmarkEnd w:id="80"/>
-            <w:bookmarkEnd w:id="81"/>
+            <w:bookmarkEnd w:id="83"/>
+            <w:bookmarkEnd w:id="84"/>
+            <w:bookmarkEnd w:id="85"/>
           </w:p>
           <w:p>
             <w:pPr>
@@ -11094,7 +11135,7 @@
               </w:rPr>
               <w:t>E1.2. The system displays an error message.</w:t>
             </w:r>
-            <w:bookmarkStart w:id="83" w:name="__DdeLink__1693_218931263"/>
+            <w:bookmarkStart w:id="87" w:name="__DdeLink__1693_218931263"/>
             <w:r>
               <w:rPr>
                 <w:b w:val="false"/>
@@ -11102,10 +11143,10 @@
               </w:rPr>
               <w:t xml:space="preserve"> </w:t>
             </w:r>
-            <w:bookmarkStart w:id="84" w:name="__DdeLink__1670_2189312631"/>
-            <w:bookmarkStart w:id="85" w:name="__DdeLink__1664_2189312633"/>
-            <w:bookmarkStart w:id="86" w:name="__DdeLink__1664_21893126321"/>
-            <w:bookmarkStart w:id="87" w:name="__DdeLink__1664_21893126311"/>
+            <w:bookmarkStart w:id="88" w:name="__DdeLink__1664_21893126311"/>
+            <w:bookmarkStart w:id="89" w:name="__DdeLink__1664_21893126321"/>
+            <w:bookmarkStart w:id="90" w:name="__DdeLink__1664_2189312633"/>
+            <w:bookmarkStart w:id="91" w:name="__DdeLink__1670_2189312631"/>
             <w:r>
               <w:rPr>
                 <w:b/>
@@ -11114,7 +11155,7 @@
               </w:rPr>
               <w:t>(</w:t>
             </w:r>
-            <w:bookmarkStart w:id="88" w:name="__DdeLink__1666_2189312631"/>
+            <w:bookmarkStart w:id="92" w:name="__DdeLink__1666_2189312631"/>
             <w:r>
               <w:rPr>
                 <w:b/>
@@ -11123,20 +11164,20 @@
               </w:rPr>
               <w:t>Title</w:t>
             </w:r>
+            <w:bookmarkEnd w:id="92"/>
+            <w:r>
+              <w:rPr>
+                <w:b/>
+                <w:bCs/>
+                <w:color w:val="DC143C"/>
+              </w:rPr>
+              <w:t>)</w:t>
+            </w:r>
+            <w:bookmarkEnd w:id="87"/>
             <w:bookmarkEnd w:id="88"/>
-            <w:r>
-              <w:rPr>
-                <w:b/>
-                <w:bCs/>
-                <w:color w:val="DC143C"/>
-              </w:rPr>
-              <w:t>)</w:t>
-            </w:r>
-            <w:bookmarkEnd w:id="83"/>
-            <w:bookmarkEnd w:id="84"/>
-            <w:bookmarkEnd w:id="85"/>
-            <w:bookmarkEnd w:id="86"/>
-            <w:bookmarkEnd w:id="87"/>
+            <w:bookmarkEnd w:id="89"/>
+            <w:bookmarkEnd w:id="90"/>
+            <w:bookmarkEnd w:id="91"/>
           </w:p>
           <w:p>
             <w:pPr>
@@ -11725,10 +11766,10 @@
               </w:rPr>
               <w:t xml:space="preserve">E1.2. The system displays an error message. </w:t>
             </w:r>
-            <w:bookmarkStart w:id="89" w:name="__DdeLink__1664_21893126331"/>
-            <w:bookmarkStart w:id="90" w:name="__DdeLink__1664_218931263111"/>
-            <w:bookmarkStart w:id="91" w:name="__DdeLink__1664_218931263211"/>
-            <w:bookmarkStart w:id="92" w:name="__DdeLink__1670_21893126311"/>
+            <w:bookmarkStart w:id="93" w:name="__DdeLink__1670_21893126311"/>
+            <w:bookmarkStart w:id="94" w:name="__DdeLink__1664_218931263211"/>
+            <w:bookmarkStart w:id="95" w:name="__DdeLink__1664_218931263111"/>
+            <w:bookmarkStart w:id="96" w:name="__DdeLink__1664_21893126331"/>
             <w:r>
               <w:rPr>
                 <w:b/>
@@ -11737,7 +11778,7 @@
               </w:rPr>
               <w:t>(</w:t>
             </w:r>
-            <w:bookmarkStart w:id="93" w:name="__DdeLink__1666_21893126311"/>
+            <w:bookmarkStart w:id="97" w:name="__DdeLink__1666_21893126311"/>
             <w:r>
               <w:rPr>
                 <w:b/>
@@ -11746,19 +11787,19 @@
               </w:rPr>
               <w:t>Title</w:t>
             </w:r>
+            <w:bookmarkEnd w:id="97"/>
+            <w:r>
+              <w:rPr>
+                <w:b/>
+                <w:bCs/>
+                <w:color w:val="DC143C"/>
+              </w:rPr>
+              <w:t>)</w:t>
+            </w:r>
             <w:bookmarkEnd w:id="93"/>
-            <w:r>
-              <w:rPr>
-                <w:b/>
-                <w:bCs/>
-                <w:color w:val="DC143C"/>
-              </w:rPr>
-              <w:t>)</w:t>
-            </w:r>
-            <w:bookmarkEnd w:id="89"/>
-            <w:bookmarkEnd w:id="90"/>
-            <w:bookmarkEnd w:id="91"/>
-            <w:bookmarkEnd w:id="92"/>
+            <w:bookmarkEnd w:id="94"/>
+            <w:bookmarkEnd w:id="95"/>
+            <w:bookmarkEnd w:id="96"/>
           </w:p>
           <w:p>
             <w:pPr>
@@ -11897,7 +11938,7 @@
                 <w:bCs/>
               </w:rPr>
             </w:pPr>
-            <w:bookmarkStart w:id="94" w:name="__DdeLink__1715_2189312632"/>
+            <w:bookmarkStart w:id="98" w:name="__DdeLink__1715_2189312632"/>
             <w:r>
               <w:rPr>
                 <w:b/>
@@ -11905,7 +11946,7 @@
               </w:rPr>
               <w:t>Post-Condition (For Successful Main Flow)</w:t>
             </w:r>
-            <w:bookmarkEnd w:id="94"/>
+            <w:bookmarkEnd w:id="98"/>
           </w:p>
         </w:tc>
       </w:tr>
@@ -12091,18 +12132,18 @@
           <w:lang w:val="en-IE"/>
         </w:rPr>
       </w:pPr>
-      <w:bookmarkStart w:id="95" w:name="__RefHeading___Toc596460_381736926"/>
-      <w:bookmarkStart w:id="96" w:name="_Toc31697740111"/>
-      <w:bookmarkStart w:id="97" w:name="__DdeLink__1660_2189312631"/>
-      <w:bookmarkEnd w:id="95"/>
-      <w:bookmarkEnd w:id="97"/>
+      <w:bookmarkStart w:id="99" w:name="__RefHeading___Toc596460_381736926"/>
+      <w:bookmarkStart w:id="100" w:name="_Toc31697740111"/>
+      <w:bookmarkStart w:id="101" w:name="__DdeLink__1660_2189312631"/>
+      <w:bookmarkEnd w:id="99"/>
+      <w:bookmarkEnd w:id="101"/>
       <w:r>
         <w:rPr>
           <w:lang w:val="en-IE"/>
         </w:rPr>
         <w:t>R</w:t>
       </w:r>
-      <w:bookmarkEnd w:id="96"/>
+      <w:bookmarkEnd w:id="100"/>
       <w:r>
         <w:rPr>
           <w:lang w:val="en-IE"/>
@@ -12543,7 +12584,7 @@
                 <w:u w:val="none"/>
               </w:rPr>
             </w:pPr>
-            <w:bookmarkStart w:id="98" w:name="__DdeLink__1510173_3551280528111"/>
+            <w:bookmarkStart w:id="102" w:name="__DdeLink__1510173_3551280528111"/>
             <w:r>
               <w:rPr>
                 <w:rFonts w:ascii="Liberation Sans" w:hAnsi="Liberation Sans"/>
@@ -12562,7 +12603,7 @@
               </w:rPr>
               <w:t>P</w:t>
             </w:r>
-            <w:bookmarkEnd w:id="98"/>
+            <w:bookmarkEnd w:id="102"/>
             <w:r>
               <w:rPr>
                 <w:rFonts w:ascii="Liberation Sans" w:hAnsi="Liberation Sans"/>
@@ -12613,7 +12654,7 @@
                 <w:u w:val="none"/>
               </w:rPr>
             </w:pPr>
-            <w:bookmarkStart w:id="99" w:name="__DdeLink__1511711_3551280528111"/>
+            <w:bookmarkStart w:id="103" w:name="__DdeLink__1511711_3551280528111"/>
             <w:r>
               <w:rPr>
                 <w:rFonts w:ascii="Liberation Sans" w:hAnsi="Liberation Sans"/>
@@ -12632,7 +12673,7 @@
               </w:rPr>
               <w:t>T</w:t>
             </w:r>
-            <w:bookmarkEnd w:id="99"/>
+            <w:bookmarkEnd w:id="103"/>
             <w:r>
               <w:rPr>
                 <w:rFonts w:ascii="Liberation Sans" w:hAnsi="Liberation Sans"/>
@@ -13306,10 +13347,10 @@
               </w:rPr>
               <w:t xml:space="preserve">E1.1. The system displays an error message. </w:t>
             </w:r>
-            <w:bookmarkStart w:id="100" w:name="__DdeLink__1664_218931263212"/>
-            <w:bookmarkStart w:id="101" w:name="__DdeLink__1664_218931263112"/>
-            <w:bookmarkStart w:id="102" w:name="__DdeLink__1670_21893126312"/>
-            <w:bookmarkStart w:id="103" w:name="__DdeLink__1664_21893126332"/>
+            <w:bookmarkStart w:id="104" w:name="__DdeLink__1664_21893126332"/>
+            <w:bookmarkStart w:id="105" w:name="__DdeLink__1670_21893126312"/>
+            <w:bookmarkStart w:id="106" w:name="__DdeLink__1664_218931263112"/>
+            <w:bookmarkStart w:id="107" w:name="__DdeLink__1664_218931263212"/>
             <w:r>
               <w:rPr>
                 <w:b/>
@@ -13318,7 +13359,7 @@
               </w:rPr>
               <w:t>(</w:t>
             </w:r>
-            <w:bookmarkStart w:id="104" w:name="__DdeLink__1666_21893126312"/>
+            <w:bookmarkStart w:id="108" w:name="__DdeLink__1666_21893126312"/>
             <w:r>
               <w:rPr>
                 <w:b/>
@@ -13327,19 +13368,19 @@
               </w:rPr>
               <w:t>Title</w:t>
             </w:r>
+            <w:bookmarkEnd w:id="108"/>
+            <w:r>
+              <w:rPr>
+                <w:b/>
+                <w:bCs/>
+                <w:color w:val="DC143C"/>
+              </w:rPr>
+              <w:t>)</w:t>
+            </w:r>
             <w:bookmarkEnd w:id="104"/>
-            <w:r>
-              <w:rPr>
-                <w:b/>
-                <w:bCs/>
-                <w:color w:val="DC143C"/>
-              </w:rPr>
-              <w:t>)</w:t>
-            </w:r>
-            <w:bookmarkEnd w:id="100"/>
-            <w:bookmarkEnd w:id="101"/>
-            <w:bookmarkEnd w:id="102"/>
-            <w:bookmarkEnd w:id="103"/>
+            <w:bookmarkEnd w:id="105"/>
+            <w:bookmarkEnd w:id="106"/>
+            <w:bookmarkEnd w:id="107"/>
           </w:p>
           <w:p>
             <w:pPr>
@@ -13404,7 +13445,7 @@
                 <w:bCs/>
               </w:rPr>
             </w:pPr>
-            <w:bookmarkStart w:id="105" w:name="__DdeLink__1715_2189312633"/>
+            <w:bookmarkStart w:id="109" w:name="__DdeLink__1715_2189312633"/>
             <w:r>
               <w:rPr>
                 <w:b/>
@@ -13412,7 +13453,7 @@
               </w:rPr>
               <w:t>Post-Condition (For Successful Main Flow)</w:t>
             </w:r>
-            <w:bookmarkEnd w:id="105"/>
+            <w:bookmarkEnd w:id="109"/>
           </w:p>
         </w:tc>
       </w:tr>
@@ -13598,18 +13639,18 @@
           <w:lang w:val="en-IE"/>
         </w:rPr>
       </w:pPr>
-      <w:bookmarkStart w:id="106" w:name="__RefHeading___Toc596462_381736926"/>
-      <w:bookmarkStart w:id="107" w:name="_Toc316977401111"/>
-      <w:bookmarkStart w:id="108" w:name="__DdeLink__766719_2686635372"/>
-      <w:bookmarkEnd w:id="106"/>
-      <w:bookmarkEnd w:id="108"/>
+      <w:bookmarkStart w:id="110" w:name="__RefHeading___Toc596462_381736926"/>
+      <w:bookmarkStart w:id="111" w:name="_Toc316977401111"/>
+      <w:bookmarkStart w:id="112" w:name="__DdeLink__766719_2686635372"/>
+      <w:bookmarkEnd w:id="110"/>
+      <w:bookmarkEnd w:id="112"/>
       <w:r>
         <w:rPr>
           <w:lang w:val="en-IE"/>
         </w:rPr>
         <w:t>R</w:t>
       </w:r>
-      <w:bookmarkEnd w:id="107"/>
+      <w:bookmarkEnd w:id="111"/>
       <w:r>
         <w:rPr>
           <w:lang w:val="en-IE"/>
@@ -14064,7 +14105,7 @@
                 <w:u w:val="none"/>
               </w:rPr>
             </w:pPr>
-            <w:bookmarkStart w:id="109" w:name="__DdeLink__1510173_35512805281111"/>
+            <w:bookmarkStart w:id="113" w:name="__DdeLink__1510173_35512805281111"/>
             <w:r>
               <w:rPr>
                 <w:rFonts w:ascii="Liberation Sans" w:hAnsi="Liberation Sans"/>
@@ -14083,7 +14124,7 @@
               </w:rPr>
               <w:t>P</w:t>
             </w:r>
-            <w:bookmarkEnd w:id="109"/>
+            <w:bookmarkEnd w:id="113"/>
             <w:r>
               <w:rPr>
                 <w:rFonts w:ascii="Liberation Sans" w:hAnsi="Liberation Sans"/>
@@ -14134,7 +14175,7 @@
                 <w:u w:val="none"/>
               </w:rPr>
             </w:pPr>
-            <w:bookmarkStart w:id="110" w:name="__DdeLink__1511711_35512805281111"/>
+            <w:bookmarkStart w:id="114" w:name="__DdeLink__1511711_35512805281111"/>
             <w:r>
               <w:rPr>
                 <w:rFonts w:ascii="Liberation Sans" w:hAnsi="Liberation Sans"/>
@@ -14153,7 +14194,7 @@
               </w:rPr>
               <w:t>T</w:t>
             </w:r>
-            <w:bookmarkEnd w:id="110"/>
+            <w:bookmarkEnd w:id="114"/>
             <w:r>
               <w:rPr>
                 <w:rFonts w:ascii="Liberation Sans" w:hAnsi="Liberation Sans"/>
@@ -14832,10 +14873,10 @@
               </w:rPr>
               <w:t xml:space="preserve">E1.1. The system displays an error message.  </w:t>
             </w:r>
-            <w:bookmarkStart w:id="111" w:name="__DdeLink__1664_218931263213"/>
-            <w:bookmarkStart w:id="112" w:name="__DdeLink__1664_218931263113"/>
-            <w:bookmarkStart w:id="113" w:name="__DdeLink__1670_21893126313"/>
-            <w:bookmarkStart w:id="114" w:name="__DdeLink__1664_21893126333"/>
+            <w:bookmarkStart w:id="115" w:name="__DdeLink__1664_21893126333"/>
+            <w:bookmarkStart w:id="116" w:name="__DdeLink__1670_21893126313"/>
+            <w:bookmarkStart w:id="117" w:name="__DdeLink__1664_218931263113"/>
+            <w:bookmarkStart w:id="118" w:name="__DdeLink__1664_218931263213"/>
             <w:r>
               <w:rPr>
                 <w:b/>
@@ -14844,7 +14885,7 @@
               </w:rPr>
               <w:t>(</w:t>
             </w:r>
-            <w:bookmarkStart w:id="115" w:name="__DdeLink__1666_21893126313"/>
+            <w:bookmarkStart w:id="119" w:name="__DdeLink__1666_21893126313"/>
             <w:r>
               <w:rPr>
                 <w:b/>
@@ -14853,19 +14894,19 @@
               </w:rPr>
               <w:t>“</w:t>
             </w:r>
+            <w:bookmarkEnd w:id="119"/>
+            <w:r>
+              <w:rPr>
+                <w:b/>
+                <w:bCs/>
+                <w:color w:val="DC143C"/>
+              </w:rPr>
+              <w:t>There is an error displaying the quotes”)</w:t>
+            </w:r>
             <w:bookmarkEnd w:id="115"/>
-            <w:r>
-              <w:rPr>
-                <w:b/>
-                <w:bCs/>
-                <w:color w:val="DC143C"/>
-              </w:rPr>
-              <w:t>There is an error displaying the quotes”)</w:t>
-            </w:r>
-            <w:bookmarkEnd w:id="111"/>
-            <w:bookmarkEnd w:id="112"/>
-            <w:bookmarkEnd w:id="113"/>
-            <w:bookmarkEnd w:id="114"/>
+            <w:bookmarkEnd w:id="116"/>
+            <w:bookmarkEnd w:id="117"/>
+            <w:bookmarkEnd w:id="118"/>
           </w:p>
           <w:p>
             <w:pPr>
@@ -14930,7 +14971,7 @@
                 <w:bCs/>
               </w:rPr>
             </w:pPr>
-            <w:bookmarkStart w:id="116" w:name="__DdeLink__1715_2189312634"/>
+            <w:bookmarkStart w:id="120" w:name="__DdeLink__1715_2189312634"/>
             <w:r>
               <w:rPr>
                 <w:b/>
@@ -14938,7 +14979,7 @@
               </w:rPr>
               <w:t>Post-Condition (For Successful Main Flow)</w:t>
             </w:r>
-            <w:bookmarkEnd w:id="116"/>
+            <w:bookmarkEnd w:id="120"/>
           </w:p>
         </w:tc>
       </w:tr>
@@ -15125,12 +15166,12 @@
           <w:lang w:val="en-IE"/>
         </w:rPr>
       </w:r>
-      <w:bookmarkStart w:id="117" w:name="__DdeLink__766719_26866353721"/>
-      <w:bookmarkStart w:id="118" w:name="__DdeLink__586491_26866353721"/>
-      <w:bookmarkStart w:id="119" w:name="__DdeLink__766719_26866353721"/>
-      <w:bookmarkStart w:id="120" w:name="__DdeLink__586491_26866353721"/>
-      <w:bookmarkEnd w:id="119"/>
-      <w:bookmarkEnd w:id="120"/>
+      <w:bookmarkStart w:id="121" w:name="__DdeLink__586491_26866353721"/>
+      <w:bookmarkStart w:id="122" w:name="__DdeLink__766719_26866353721"/>
+      <w:bookmarkStart w:id="123" w:name="__DdeLink__586491_26866353721"/>
+      <w:bookmarkStart w:id="124" w:name="__DdeLink__766719_26866353721"/>
+      <w:bookmarkEnd w:id="123"/>
+      <w:bookmarkEnd w:id="124"/>
     </w:p>
     <w:p>
       <w:pPr>
@@ -15144,16 +15185,16 @@
           <w:lang w:val="en-IE"/>
         </w:rPr>
       </w:pPr>
-      <w:bookmarkStart w:id="121" w:name="__RefHeading___Toc596464_381736926"/>
-      <w:bookmarkStart w:id="122" w:name="_Toc3169774011111"/>
-      <w:bookmarkEnd w:id="121"/>
+      <w:bookmarkStart w:id="125" w:name="__RefHeading___Toc596464_381736926"/>
+      <w:bookmarkStart w:id="126" w:name="_Toc3169774011111"/>
+      <w:bookmarkEnd w:id="125"/>
       <w:r>
         <w:rPr>
           <w:lang w:val="en-IE"/>
         </w:rPr>
         <w:t>R</w:t>
       </w:r>
-      <w:bookmarkEnd w:id="122"/>
+      <w:bookmarkEnd w:id="126"/>
       <w:r>
         <w:rPr>
           <w:lang w:val="en-IE"/>
@@ -15608,7 +15649,7 @@
                 <w:u w:val="none"/>
               </w:rPr>
             </w:pPr>
-            <w:bookmarkStart w:id="123" w:name="__DdeLink__1510173_355128052811111"/>
+            <w:bookmarkStart w:id="127" w:name="__DdeLink__1510173_355128052811111"/>
             <w:r>
               <w:rPr>
                 <w:rFonts w:ascii="Liberation Sans" w:hAnsi="Liberation Sans"/>
@@ -15627,7 +15668,7 @@
               </w:rPr>
               <w:t>P</w:t>
             </w:r>
-            <w:bookmarkEnd w:id="123"/>
+            <w:bookmarkEnd w:id="127"/>
             <w:r>
               <w:rPr>
                 <w:rFonts w:ascii="Liberation Sans" w:hAnsi="Liberation Sans"/>
@@ -15678,7 +15719,7 @@
                 <w:u w:val="none"/>
               </w:rPr>
             </w:pPr>
-            <w:bookmarkStart w:id="124" w:name="__DdeLink__1511711_355128052811111"/>
+            <w:bookmarkStart w:id="128" w:name="__DdeLink__1511711_355128052811111"/>
             <w:r>
               <w:rPr>
                 <w:rFonts w:ascii="Liberation Sans" w:hAnsi="Liberation Sans"/>
@@ -15697,7 +15738,7 @@
               </w:rPr>
               <w:t>T</w:t>
             </w:r>
-            <w:bookmarkEnd w:id="124"/>
+            <w:bookmarkEnd w:id="128"/>
             <w:r>
               <w:rPr>
                 <w:rFonts w:ascii="Liberation Sans" w:hAnsi="Liberation Sans"/>
@@ -16391,10 +16432,10 @@
               </w:rPr>
               <w:t xml:space="preserve">E1.1. The system displays an error message. </w:t>
             </w:r>
-            <w:bookmarkStart w:id="125" w:name="__DdeLink__1664_218931263214"/>
-            <w:bookmarkStart w:id="126" w:name="__DdeLink__1664_218931263114"/>
-            <w:bookmarkStart w:id="127" w:name="__DdeLink__1670_21893126314"/>
-            <w:bookmarkStart w:id="128" w:name="__DdeLink__1664_21893126334"/>
+            <w:bookmarkStart w:id="129" w:name="__DdeLink__1664_21893126334"/>
+            <w:bookmarkStart w:id="130" w:name="__DdeLink__1670_21893126314"/>
+            <w:bookmarkStart w:id="131" w:name="__DdeLink__1664_218931263114"/>
+            <w:bookmarkStart w:id="132" w:name="__DdeLink__1664_218931263214"/>
             <w:r>
               <w:rPr>
                 <w:b/>
@@ -16403,7 +16444,7 @@
               </w:rPr>
               <w:t>(</w:t>
             </w:r>
-            <w:bookmarkStart w:id="129" w:name="__DdeLink__1666_21893126314"/>
+            <w:bookmarkStart w:id="133" w:name="__DdeLink__1666_21893126314"/>
             <w:r>
               <w:rPr>
                 <w:b/>
@@ -16412,19 +16453,19 @@
               </w:rPr>
               <w:t>Title</w:t>
             </w:r>
+            <w:bookmarkEnd w:id="133"/>
+            <w:r>
+              <w:rPr>
+                <w:b/>
+                <w:bCs/>
+                <w:color w:val="DC143C"/>
+              </w:rPr>
+              <w:t>)</w:t>
+            </w:r>
             <w:bookmarkEnd w:id="129"/>
-            <w:r>
-              <w:rPr>
-                <w:b/>
-                <w:bCs/>
-                <w:color w:val="DC143C"/>
-              </w:rPr>
-              <w:t>)</w:t>
-            </w:r>
-            <w:bookmarkEnd w:id="125"/>
-            <w:bookmarkEnd w:id="126"/>
-            <w:bookmarkEnd w:id="127"/>
-            <w:bookmarkEnd w:id="128"/>
+            <w:bookmarkEnd w:id="130"/>
+            <w:bookmarkEnd w:id="131"/>
+            <w:bookmarkEnd w:id="132"/>
           </w:p>
           <w:p>
             <w:pPr>
@@ -16489,7 +16530,7 @@
                 <w:bCs/>
               </w:rPr>
             </w:pPr>
-            <w:bookmarkStart w:id="130" w:name="__DdeLink__1715_2189312635"/>
+            <w:bookmarkStart w:id="134" w:name="__DdeLink__1715_2189312635"/>
             <w:r>
               <w:rPr>
                 <w:b/>
@@ -16497,7 +16538,7 @@
               </w:rPr>
               <w:t>Post-Condition (For Successful Main Flow)</w:t>
             </w:r>
-            <w:bookmarkEnd w:id="130"/>
+            <w:bookmarkEnd w:id="134"/>
           </w:p>
         </w:tc>
       </w:tr>
@@ -16684,18 +16725,18 @@
           <w:lang w:val="en-IE"/>
         </w:rPr>
       </w:r>
-      <w:bookmarkStart w:id="131" w:name="__DdeLink__1261499_35512805281"/>
-      <w:bookmarkStart w:id="132" w:name="__DdeLink__1261499_3551280528111"/>
-      <w:bookmarkStart w:id="133" w:name="__DdeLink__1261499_355128052811"/>
-      <w:bookmarkStart w:id="134" w:name="__DdeLink__1261499_355128052812"/>
-      <w:bookmarkStart w:id="135" w:name="__DdeLink__1261499_35512805281"/>
-      <w:bookmarkStart w:id="136" w:name="__DdeLink__1261499_3551280528111"/>
-      <w:bookmarkStart w:id="137" w:name="__DdeLink__1261499_355128052811"/>
-      <w:bookmarkStart w:id="138" w:name="__DdeLink__1261499_355128052812"/>
-      <w:bookmarkEnd w:id="135"/>
-      <w:bookmarkEnd w:id="136"/>
-      <w:bookmarkEnd w:id="137"/>
-      <w:bookmarkEnd w:id="138"/>
+      <w:bookmarkStart w:id="135" w:name="__DdeLink__1261499_355128052812"/>
+      <w:bookmarkStart w:id="136" w:name="__DdeLink__1261499_355128052811"/>
+      <w:bookmarkStart w:id="137" w:name="__DdeLink__1261499_3551280528111"/>
+      <w:bookmarkStart w:id="138" w:name="__DdeLink__1261499_35512805281"/>
+      <w:bookmarkStart w:id="139" w:name="__DdeLink__1261499_355128052812"/>
+      <w:bookmarkStart w:id="140" w:name="__DdeLink__1261499_355128052811"/>
+      <w:bookmarkStart w:id="141" w:name="__DdeLink__1261499_3551280528111"/>
+      <w:bookmarkStart w:id="142" w:name="__DdeLink__1261499_35512805281"/>
+      <w:bookmarkEnd w:id="139"/>
+      <w:bookmarkEnd w:id="140"/>
+      <w:bookmarkEnd w:id="141"/>
+      <w:bookmarkEnd w:id="142"/>
     </w:p>
     <w:p>
       <w:pPr>
@@ -16717,14 +16758,14 @@
         <w:ind w:left="578" w:hanging="578"/>
         <w:rPr/>
       </w:pPr>
-      <w:bookmarkStart w:id="139" w:name="__RefHeading___Toc596466_381736926"/>
-      <w:bookmarkStart w:id="140" w:name="_Toc316977402"/>
-      <w:bookmarkEnd w:id="139"/>
+      <w:bookmarkStart w:id="143" w:name="__RefHeading___Toc596466_381736926"/>
+      <w:bookmarkStart w:id="144" w:name="_Toc316977402"/>
+      <w:bookmarkEnd w:id="143"/>
       <w:r>
         <w:rPr/>
         <w:t>Non-Functional Requirements</w:t>
       </w:r>
-      <w:bookmarkEnd w:id="140"/>
+      <w:bookmarkEnd w:id="144"/>
     </w:p>
     <w:p>
       <w:pPr>
@@ -16748,16 +16789,16 @@
           <w:lang w:val="en-GB"/>
         </w:rPr>
       </w:pPr>
-      <w:bookmarkStart w:id="141" w:name="__RefHeading___Toc596468_381736926"/>
-      <w:bookmarkStart w:id="142" w:name="_Toc316977403"/>
-      <w:bookmarkEnd w:id="141"/>
+      <w:bookmarkStart w:id="145" w:name="__RefHeading___Toc596468_381736926"/>
+      <w:bookmarkStart w:id="146" w:name="_Toc316977403"/>
+      <w:bookmarkEnd w:id="145"/>
       <w:r>
         <w:rPr>
           <w:lang w:val="en-GB"/>
         </w:rPr>
         <w:t>Performance/Response time requirement</w:t>
       </w:r>
-      <w:bookmarkEnd w:id="142"/>
+      <w:bookmarkEnd w:id="146"/>
     </w:p>
     <w:p>
       <w:pPr>
@@ -16954,16 +16995,16 @@
           <w:lang w:val="en-GB"/>
         </w:rPr>
       </w:pPr>
-      <w:bookmarkStart w:id="143" w:name="__RefHeading___Toc596470_381736926"/>
-      <w:bookmarkStart w:id="144" w:name="_Toc316977404"/>
-      <w:bookmarkEnd w:id="143"/>
+      <w:bookmarkStart w:id="147" w:name="__RefHeading___Toc596470_381736926"/>
+      <w:bookmarkStart w:id="148" w:name="_Toc316977404"/>
+      <w:bookmarkEnd w:id="147"/>
       <w:r>
         <w:rPr>
           <w:lang w:val="en-GB"/>
         </w:rPr>
         <w:t>Availability requirement</w:t>
       </w:r>
-      <w:bookmarkEnd w:id="144"/>
+      <w:bookmarkEnd w:id="148"/>
     </w:p>
     <w:p>
       <w:pPr>
@@ -16977,8 +17018,8 @@
         <w:rPr/>
         <w:t>The SoulJournal application will be deployed on a cloud platform that will meet the stipulated performance and response time. End-users will require a device with an internet connection to access the system.</w:t>
       </w:r>
-      <w:bookmarkStart w:id="145" w:name="_Toc316977405"/>
-      <w:bookmarkEnd w:id="145"/>
+      <w:bookmarkStart w:id="149" w:name="_Toc316977405"/>
+      <w:bookmarkEnd w:id="149"/>
     </w:p>
     <w:p>
       <w:pPr>
@@ -16988,16 +17029,16 @@
           <w:lang w:val="en-GB"/>
         </w:rPr>
       </w:pPr>
-      <w:bookmarkStart w:id="146" w:name="__RefHeading___Toc596472_381736926"/>
-      <w:bookmarkStart w:id="147" w:name="_Toc316977406"/>
-      <w:bookmarkEnd w:id="146"/>
+      <w:bookmarkStart w:id="150" w:name="__RefHeading___Toc596472_381736926"/>
+      <w:bookmarkStart w:id="151" w:name="_Toc316977406"/>
+      <w:bookmarkEnd w:id="150"/>
       <w:r>
         <w:rPr>
           <w:lang w:val="en-GB"/>
         </w:rPr>
         <w:t>Robustness requirement</w:t>
       </w:r>
-      <w:bookmarkEnd w:id="147"/>
+      <w:bookmarkEnd w:id="151"/>
     </w:p>
     <w:p>
       <w:pPr>
@@ -17020,16 +17061,16 @@
           <w:lang w:val="en-GB"/>
         </w:rPr>
       </w:pPr>
-      <w:bookmarkStart w:id="148" w:name="__RefHeading___Toc596474_381736926"/>
-      <w:bookmarkStart w:id="149" w:name="_Toc316977407"/>
-      <w:bookmarkEnd w:id="148"/>
+      <w:bookmarkStart w:id="152" w:name="__RefHeading___Toc596474_381736926"/>
+      <w:bookmarkStart w:id="153" w:name="_Toc316977407"/>
+      <w:bookmarkEnd w:id="152"/>
       <w:r>
         <w:rPr>
           <w:lang w:val="en-GB"/>
         </w:rPr>
         <w:t>Security requirement</w:t>
       </w:r>
-      <w:bookmarkEnd w:id="149"/>
+      <w:bookmarkEnd w:id="153"/>
     </w:p>
     <w:p>
       <w:pPr>
@@ -17043,20 +17084,20 @@
         <w:rPr/>
         <w:t xml:space="preserve">All </w:t>
       </w:r>
-      <w:bookmarkStart w:id="150" w:name="__DdeLink__335819_37005840341"/>
+      <w:bookmarkStart w:id="154" w:name="__DdeLink__335819_37005840341"/>
       <w:r>
         <w:rPr/>
         <w:t>user passwords will be hashed and salted using a cryptographic algorithm before storing them in the database</w:t>
       </w:r>
-      <w:bookmarkStart w:id="151" w:name="__DdeLink__345231_3700584034"/>
-      <w:bookmarkStart w:id="152" w:name="__DdeLink__335819_3700584034"/>
-      <w:bookmarkEnd w:id="150"/>
+      <w:bookmarkStart w:id="155" w:name="__DdeLink__335819_3700584034"/>
+      <w:bookmarkStart w:id="156" w:name="__DdeLink__345231_3700584034"/>
+      <w:bookmarkEnd w:id="154"/>
       <w:r>
         <w:rPr/>
         <w:t>.</w:t>
       </w:r>
-      <w:bookmarkEnd w:id="151"/>
-      <w:bookmarkEnd w:id="152"/>
+      <w:bookmarkEnd w:id="155"/>
+      <w:bookmarkEnd w:id="156"/>
     </w:p>
     <w:p>
       <w:pPr>
@@ -17093,16 +17134,16 @@
           <w:lang w:val="en-GB"/>
         </w:rPr>
       </w:pPr>
-      <w:bookmarkStart w:id="153" w:name="__RefHeading___Toc596476_381736926"/>
-      <w:bookmarkStart w:id="154" w:name="_Toc316977408"/>
-      <w:bookmarkEnd w:id="153"/>
+      <w:bookmarkStart w:id="157" w:name="__RefHeading___Toc596476_381736926"/>
+      <w:bookmarkStart w:id="158" w:name="_Toc316977408"/>
+      <w:bookmarkEnd w:id="157"/>
       <w:r>
         <w:rPr>
           <w:lang w:val="en-GB"/>
         </w:rPr>
         <w:t>Reliability requirement</w:t>
       </w:r>
-      <w:bookmarkEnd w:id="154"/>
+      <w:bookmarkEnd w:id="158"/>
     </w:p>
     <w:p>
       <w:pPr>
@@ -17139,16 +17180,16 @@
           <w:lang w:val="en-GB"/>
         </w:rPr>
       </w:pPr>
-      <w:bookmarkStart w:id="155" w:name="__RefHeading___Toc596478_381736926"/>
-      <w:bookmarkStart w:id="156" w:name="_Toc316977409"/>
-      <w:bookmarkEnd w:id="155"/>
+      <w:bookmarkStart w:id="159" w:name="__RefHeading___Toc596478_381736926"/>
+      <w:bookmarkStart w:id="160" w:name="_Toc316977409"/>
+      <w:bookmarkEnd w:id="159"/>
       <w:r>
         <w:rPr>
           <w:lang w:val="en-GB"/>
         </w:rPr>
         <w:t>Maintainability requirement</w:t>
       </w:r>
-      <w:bookmarkEnd w:id="156"/>
+      <w:bookmarkEnd w:id="160"/>
     </w:p>
     <w:p>
       <w:pPr>
@@ -17171,16 +17212,16 @@
           <w:lang w:val="en-GB"/>
         </w:rPr>
       </w:pPr>
-      <w:bookmarkStart w:id="157" w:name="__RefHeading___Toc596480_381736926"/>
-      <w:bookmarkStart w:id="158" w:name="_Toc316977410"/>
-      <w:bookmarkEnd w:id="157"/>
+      <w:bookmarkStart w:id="161" w:name="__RefHeading___Toc596480_381736926"/>
+      <w:bookmarkStart w:id="162" w:name="_Toc316977410"/>
+      <w:bookmarkEnd w:id="161"/>
       <w:r>
         <w:rPr>
           <w:lang w:val="en-GB"/>
         </w:rPr>
         <w:t>Portability requirement</w:t>
       </w:r>
-      <w:bookmarkEnd w:id="158"/>
+      <w:bookmarkEnd w:id="162"/>
     </w:p>
     <w:p>
       <w:pPr>
@@ -17201,14 +17242,14 @@
         <w:ind w:left="431" w:hanging="431"/>
         <w:rPr/>
       </w:pPr>
-      <w:bookmarkStart w:id="159" w:name="__RefHeading___Toc596482_381736926"/>
-      <w:bookmarkStart w:id="160" w:name="_Toc239580633"/>
-      <w:bookmarkEnd w:id="159"/>
+      <w:bookmarkStart w:id="163" w:name="__RefHeading___Toc596482_381736926"/>
+      <w:bookmarkStart w:id="164" w:name="_Toc239580633"/>
+      <w:bookmarkEnd w:id="163"/>
       <w:r>
         <w:rPr/>
         <w:t>Interface requirements</w:t>
       </w:r>
-      <w:bookmarkEnd w:id="160"/>
+      <w:bookmarkEnd w:id="164"/>
     </w:p>
     <w:p>
       <w:pPr>
@@ -17216,14 +17257,14 @@
         <w:ind w:left="578" w:hanging="578"/>
         <w:rPr/>
       </w:pPr>
-      <w:bookmarkStart w:id="161" w:name="__RefHeading___Toc596484_381736926"/>
-      <w:bookmarkStart w:id="162" w:name="_Toc316977414"/>
-      <w:bookmarkEnd w:id="161"/>
+      <w:bookmarkStart w:id="165" w:name="__RefHeading___Toc596484_381736926"/>
+      <w:bookmarkStart w:id="166" w:name="_Toc316977414"/>
+      <w:bookmarkEnd w:id="165"/>
       <w:r>
         <w:rPr/>
         <w:t>GUI</w:t>
       </w:r>
-      <w:bookmarkEnd w:id="162"/>
+      <w:bookmarkEnd w:id="166"/>
     </w:p>
     <w:p>
       <w:pPr>
@@ -17293,7 +17334,7 @@
           <w:bCs/>
         </w:rPr>
       </w:pPr>
-      <w:bookmarkStart w:id="163" w:name="__DdeLink__100710_381736926"/>
+      <w:bookmarkStart w:id="167" w:name="__DdeLink__100710_381736926"/>
       <w:r>
         <w:rPr>
           <w:b/>
@@ -17301,7 +17342,7 @@
         </w:rPr>
         <w:t>User</w:t>
       </w:r>
-      <w:bookmarkEnd w:id="163"/>
+      <w:bookmarkEnd w:id="167"/>
       <w:r>
         <w:rPr>
           <w:b/>
@@ -17330,8 +17371,8 @@
           <w:bCs/>
         </w:rPr>
       </w:pPr>
-      <w:bookmarkStart w:id="164" w:name="__DdeLink__89925_3817369261"/>
-      <w:bookmarkStart w:id="165" w:name="__DdeLink__205125_3817369261"/>
+      <w:bookmarkStart w:id="168" w:name="__DdeLink__205125_3817369261"/>
+      <w:bookmarkStart w:id="169" w:name="__DdeLink__89925_3817369261"/>
       <w:r>
         <w:rPr>
           <w:b/>
@@ -17346,8 +17387,8 @@
         </w:rPr>
         <w:t xml:space="preserve"> The registration interface will feature a simple form where new users can enter their personal information (email, password) to create an account. Appropriate form validation and error handling will be implemented.</w:t>
       </w:r>
-      <w:bookmarkEnd w:id="164"/>
-      <w:bookmarkEnd w:id="165"/>
+      <w:bookmarkEnd w:id="168"/>
+      <w:bookmarkEnd w:id="169"/>
       <w:r>
         <w:rPr>
           <w:b w:val="false"/>
@@ -17369,8 +17410,8 @@
           <w:bCs/>
         </w:rPr>
       </w:pPr>
-      <w:bookmarkStart w:id="166" w:name="__DdeLink__89925_381736926"/>
-      <w:bookmarkStart w:id="167" w:name="__DdeLink__205125_381736926"/>
+      <w:bookmarkStart w:id="170" w:name="__DdeLink__205125_381736926"/>
+      <w:bookmarkStart w:id="171" w:name="__DdeLink__89925_381736926"/>
       <w:r>
         <w:rPr>
           <w:b/>
@@ -17385,8 +17426,8 @@
         </w:rPr>
         <w:t xml:space="preserve">: A dedicated interface will allow users to submit feedback, suggestions, or report issues regarding the SoulJournal web application. (Fig. 4) </w:t>
       </w:r>
-      <w:bookmarkEnd w:id="166"/>
-      <w:bookmarkEnd w:id="167"/>
+      <w:bookmarkEnd w:id="170"/>
+      <w:bookmarkEnd w:id="171"/>
     </w:p>
     <w:p>
       <w:pPr>
@@ -19369,7 +19410,9 @@
         </w:rPr>
       </w:pPr>
       <w:r>
-        <w:rPr/>
+        <w:rPr>
+          <w:lang w:val="ga-IE"/>
+        </w:rPr>
       </w:r>
     </w:p>
     <w:p>
@@ -19385,7 +19428,9 @@
         </w:rPr>
       </w:pPr>
       <w:r>
-        <w:rPr/>
+        <w:rPr>
+          <w:lang w:val="ga-IE"/>
+        </w:rPr>
       </w:r>
     </w:p>
     <w:p>
@@ -19401,7 +19446,9 @@
         </w:rPr>
       </w:pPr>
       <w:r>
-        <w:rPr/>
+        <w:rPr>
+          <w:lang w:val="ga-IE"/>
+        </w:rPr>
       </w:r>
     </w:p>
     <w:p>
@@ -19412,10 +19459,10 @@
           <w:lang w:val="ga-IE"/>
         </w:rPr>
       </w:pPr>
-      <w:bookmarkStart w:id="168" w:name="__RefHeading___Toc596486_381736926"/>
-      <w:bookmarkStart w:id="169" w:name="__DdeLink__1247711_3700584034"/>
-      <w:bookmarkEnd w:id="168"/>
-      <w:bookmarkEnd w:id="169"/>
+      <w:bookmarkStart w:id="172" w:name="__RefHeading___Toc596486_381736926"/>
+      <w:bookmarkStart w:id="173" w:name="__DdeLink__1247711_3700584034"/>
+      <w:bookmarkEnd w:id="172"/>
+      <w:bookmarkEnd w:id="173"/>
       <w:r>
         <w:rPr/>
         <w:t>Application Programming Interfaces (API)</w:t>
@@ -19428,8 +19475,8 @@
           <w:lang w:val="ga-IE"/>
         </w:rPr>
       </w:pPr>
-      <w:bookmarkStart w:id="170" w:name="__DdeLink__1247711_37005840341"/>
-      <w:bookmarkEnd w:id="170"/>
+      <w:bookmarkStart w:id="174" w:name="__DdeLink__1247711_37005840341"/>
+      <w:bookmarkEnd w:id="174"/>
       <w:r>
         <w:rPr>
           <w:lang w:val="ga-IE"/>
@@ -19541,16 +19588,16 @@
         <w:ind w:left="431" w:hanging="431"/>
         <w:rPr/>
       </w:pPr>
-      <w:bookmarkStart w:id="171" w:name="__RefHeading___Toc596488_381736926"/>
-      <w:bookmarkStart w:id="172" w:name="_Toc316977415"/>
-      <w:bookmarkEnd w:id="171"/>
+      <w:bookmarkStart w:id="175" w:name="__RefHeading___Toc596488_381736926"/>
+      <w:bookmarkStart w:id="176" w:name="_Toc316977415"/>
+      <w:bookmarkEnd w:id="175"/>
       <w:r>
         <w:rPr/>
         <w:t>System Architecture</w:t>
       </w:r>
-      <w:bookmarkStart w:id="173" w:name="__DdeLink__1389243_3700584034"/>
-      <w:bookmarkEnd w:id="172"/>
-      <w:bookmarkEnd w:id="173"/>
+      <w:bookmarkStart w:id="177" w:name="__DdeLink__1389243_3700584034"/>
+      <w:bookmarkEnd w:id="176"/>
+      <w:bookmarkEnd w:id="177"/>
     </w:p>
     <w:p>
       <w:pPr>
@@ -20025,14 +20072,14 @@
         <w:ind w:left="431" w:hanging="431"/>
         <w:rPr/>
       </w:pPr>
-      <w:bookmarkStart w:id="174" w:name="__RefHeading___Toc596490_381736926"/>
-      <w:bookmarkStart w:id="175" w:name="_Toc316977416"/>
-      <w:bookmarkEnd w:id="174"/>
+      <w:bookmarkStart w:id="178" w:name="__RefHeading___Toc596490_381736926"/>
+      <w:bookmarkStart w:id="179" w:name="_Toc316977416"/>
+      <w:bookmarkEnd w:id="178"/>
       <w:r>
         <w:rPr/>
         <w:t>System Evolution</w:t>
       </w:r>
-      <w:bookmarkEnd w:id="175"/>
+      <w:bookmarkEnd w:id="179"/>
     </w:p>
     <w:p>
       <w:pPr>
@@ -20043,14 +20090,14 @@
         <w:jc w:val="both"/>
         <w:rPr/>
       </w:pPr>
-      <w:bookmarkStart w:id="176" w:name="__DdeLink__1893_218931263"/>
-      <w:bookmarkStart w:id="177" w:name="__DdeLink__622939_381736926"/>
+      <w:bookmarkStart w:id="180" w:name="__DdeLink__622939_381736926"/>
+      <w:bookmarkStart w:id="181" w:name="__DdeLink__1893_218931263"/>
       <w:r>
         <w:rPr/>
         <w:t>At the moment there are no future features to be implemented, but this will be taken into consideration.</w:t>
       </w:r>
-      <w:bookmarkEnd w:id="176"/>
-      <w:bookmarkEnd w:id="177"/>
+      <w:bookmarkEnd w:id="180"/>
+      <w:bookmarkEnd w:id="181"/>
     </w:p>
     <w:sectPr>
       <w:headerReference w:type="default" r:id="rId30"/>
@@ -20170,7 +20217,7 @@
               <w:bCs/>
               <w:rFonts w:eastAsia="" w:cs="Arial" w:ascii="Arial" w:hAnsi="Arial"/>
             </w:rPr>
-            <w:t>23</w:t>
+            <w:t>6</w:t>
           </w:r>
           <w:r>
             <w:rPr>

</xml_diff>

<commit_message>
still need to do the Settings use case
</commit_message>
<xml_diff>
--- a/Project Requirements Specification.docx
+++ b/Project Requirements Specification.docx
@@ -72,7 +72,7 @@
             </w:pPr>
             <w:sdt>
               <w:sdtPr>
-                <w:id w:val="607481804"/>
+                <w:id w:val="1786169723"/>
                 <w:dataBinding w:prefixMappings="xmlns:ns0='http://schemas.openxmlformats.org/package/2006/metadata/core-properties' xmlns:ns1='http://purl.org/dc/elements/1.1/'" w:xpath="/ns0:coreProperties[1]/ns1:title[1]" w:storeItemID="{6C3C8BC8-F283-45AE-878A-BAB7291924A1}"/>
                 <w:alias w:val="Title"/>
                 <w:text/>
@@ -106,7 +106,7 @@
             </w:pPr>
             <w:sdt>
               <w:sdtPr>
-                <w:id w:val="837598645"/>
+                <w:id w:val="362421614"/>
                 <w:dataBinding w:prefixMappings="xmlns:ns0='http://schemas.openxmlformats.org/package/2006/metadata/core-properties' xmlns:ns1='http://purl.org/dc/elements/1.1/'" w:xpath="/ns0:coreProperties[1]/ns1:subject[1]" w:storeItemID="{6C3C8BC8-F283-45AE-878A-BAB7291924A1}"/>
                 <w:alias w:val="Subtitle"/>
                 <w:text/>
@@ -210,7 +210,7 @@
                   <w:storeMappedDataAs w:val="dateTime"/>
                   <w:calendar w:val="gregorian"/>
                 </w:date>
-                <w:id w:val="494459834"/>
+                <w:id w:val="1676111305"/>
                 <w:dataBinding w:prefixMappings="xmlns:ns0='http://schemas.microsoft.com/office/2006/coverPageProps'" w:xpath="/ns0:CoverPageProperties[1]/ns0:PublishDate[1]" w:storeItemID="{55AF091B-3C7A-41E3-B477-F2FDAA23CFDA}"/>
                 <w:alias w:val="Date"/>
               </w:sdtPr>
@@ -9406,6 +9406,8 @@
           <w:bCs/>
         </w:rPr>
       </w:pPr>
+      <w:bookmarkStart w:id="80" w:name="__DdeLink__25413_783576153"/>
+      <w:bookmarkEnd w:id="80"/>
       <w:r>
         <w:rPr>
           <w:b/>
@@ -9918,8 +9920,8 @@
               </w:rPr>
               <w:t xml:space="preserve">E1.2. The system displays an error </w:t>
             </w:r>
-            <w:bookmarkStart w:id="80" w:name="__DdeLink__1662_218931263"/>
-            <w:bookmarkEnd w:id="80"/>
+            <w:bookmarkStart w:id="81" w:name="__DdeLink__1662_218931263"/>
+            <w:bookmarkEnd w:id="81"/>
             <w:r>
               <w:rPr>
                 <w:b w:val="false"/>
@@ -10027,6 +10029,9 @@
           <w:lang w:val="en-IE"/>
         </w:rPr>
       </w:r>
+      <w:bookmarkStart w:id="82" w:name="__DdeLink__25413_783576153"/>
+      <w:bookmarkStart w:id="83" w:name="__DdeLink__25413_783576153"/>
+      <w:bookmarkEnd w:id="83"/>
     </w:p>
     <w:p>
       <w:pPr>
@@ -10046,6 +10051,8 @@
           <w:bCs/>
         </w:rPr>
       </w:pPr>
+      <w:bookmarkStart w:id="84" w:name="__DdeLink__25392_783576153"/>
+      <w:bookmarkEnd w:id="84"/>
       <w:r>
         <w:rPr>
           <w:b/>
@@ -10491,11 +10498,11 @@
               </w:rPr>
               <w:t xml:space="preserve">E1.2. The system displays an error message. </w:t>
             </w:r>
-            <w:bookmarkStart w:id="81" w:name="__DdeLink__1681_218931263"/>
-            <w:bookmarkStart w:id="82" w:name="__DdeLink__1664_2189312631"/>
-            <w:bookmarkStart w:id="83" w:name="__DdeLink__1670_218931263"/>
-            <w:bookmarkStart w:id="84" w:name="__DdeLink__1664_2189312632"/>
-            <w:bookmarkStart w:id="85" w:name="__DdeLink__1664_218931263"/>
+            <w:bookmarkStart w:id="85" w:name="__DdeLink__1681_218931263"/>
+            <w:bookmarkStart w:id="86" w:name="__DdeLink__1664_2189312631"/>
+            <w:bookmarkStart w:id="87" w:name="__DdeLink__1670_218931263"/>
+            <w:bookmarkStart w:id="88" w:name="__DdeLink__1664_2189312632"/>
+            <w:bookmarkStart w:id="89" w:name="__DdeLink__1664_218931263"/>
             <w:r>
               <w:rPr>
                 <w:b/>
@@ -10504,7 +10511,7 @@
               </w:rPr>
               <w:t>(</w:t>
             </w:r>
-            <w:bookmarkStart w:id="86" w:name="__DdeLink__1666_218931263"/>
+            <w:bookmarkStart w:id="90" w:name="__DdeLink__1666_218931263"/>
             <w:r>
               <w:rPr>
                 <w:b/>
@@ -10513,20 +10520,20 @@
               </w:rPr>
               <w:t>Title</w:t>
             </w:r>
+            <w:bookmarkEnd w:id="90"/>
+            <w:r>
+              <w:rPr>
+                <w:b/>
+                <w:bCs/>
+                <w:color w:val="DC143C"/>
+              </w:rPr>
+              <w:t>)</w:t>
+            </w:r>
+            <w:bookmarkEnd w:id="85"/>
             <w:bookmarkEnd w:id="86"/>
-            <w:r>
-              <w:rPr>
-                <w:b/>
-                <w:bCs/>
-                <w:color w:val="DC143C"/>
-              </w:rPr>
-              <w:t>)</w:t>
-            </w:r>
-            <w:bookmarkEnd w:id="81"/>
-            <w:bookmarkEnd w:id="82"/>
-            <w:bookmarkEnd w:id="83"/>
-            <w:bookmarkEnd w:id="84"/>
-            <w:bookmarkEnd w:id="85"/>
+            <w:bookmarkEnd w:id="87"/>
+            <w:bookmarkEnd w:id="88"/>
+            <w:bookmarkEnd w:id="89"/>
           </w:p>
           <w:p>
             <w:pPr>
@@ -10773,7 +10780,15 @@
             </w:pPr>
             <w:r>
               <w:rPr/>
-              <w:t>The user selects the “Update” action.</w:t>
+              <w:t>The user selects the “</w:t>
+            </w:r>
+            <w:r>
+              <w:rPr/>
+              <w:t>Edit</w:t>
+            </w:r>
+            <w:r>
+              <w:rPr/>
+              <w:t>” action.</w:t>
             </w:r>
           </w:p>
           <w:p>
@@ -11135,7 +11150,7 @@
               </w:rPr>
               <w:t>E1.2. The system displays an error message.</w:t>
             </w:r>
-            <w:bookmarkStart w:id="87" w:name="__DdeLink__1693_218931263"/>
+            <w:bookmarkStart w:id="91" w:name="__DdeLink__1693_218931263"/>
             <w:r>
               <w:rPr>
                 <w:b w:val="false"/>
@@ -11143,10 +11158,10 @@
               </w:rPr>
               <w:t xml:space="preserve"> </w:t>
             </w:r>
-            <w:bookmarkStart w:id="88" w:name="__DdeLink__1664_21893126311"/>
-            <w:bookmarkStart w:id="89" w:name="__DdeLink__1664_21893126321"/>
-            <w:bookmarkStart w:id="90" w:name="__DdeLink__1664_2189312633"/>
-            <w:bookmarkStart w:id="91" w:name="__DdeLink__1670_2189312631"/>
+            <w:bookmarkStart w:id="92" w:name="__DdeLink__1664_21893126311"/>
+            <w:bookmarkStart w:id="93" w:name="__DdeLink__1664_21893126321"/>
+            <w:bookmarkStart w:id="94" w:name="__DdeLink__1664_2189312633"/>
+            <w:bookmarkStart w:id="95" w:name="__DdeLink__1670_2189312631"/>
             <w:r>
               <w:rPr>
                 <w:b/>
@@ -11155,7 +11170,7 @@
               </w:rPr>
               <w:t>(</w:t>
             </w:r>
-            <w:bookmarkStart w:id="92" w:name="__DdeLink__1666_2189312631"/>
+            <w:bookmarkStart w:id="96" w:name="__DdeLink__1666_2189312631"/>
             <w:r>
               <w:rPr>
                 <w:b/>
@@ -11164,20 +11179,20 @@
               </w:rPr>
               <w:t>Title</w:t>
             </w:r>
+            <w:bookmarkEnd w:id="96"/>
+            <w:r>
+              <w:rPr>
+                <w:b/>
+                <w:bCs/>
+                <w:color w:val="DC143C"/>
+              </w:rPr>
+              <w:t>)</w:t>
+            </w:r>
+            <w:bookmarkEnd w:id="91"/>
             <w:bookmarkEnd w:id="92"/>
-            <w:r>
-              <w:rPr>
-                <w:b/>
-                <w:bCs/>
-                <w:color w:val="DC143C"/>
-              </w:rPr>
-              <w:t>)</w:t>
-            </w:r>
-            <w:bookmarkEnd w:id="87"/>
-            <w:bookmarkEnd w:id="88"/>
-            <w:bookmarkEnd w:id="89"/>
-            <w:bookmarkEnd w:id="90"/>
-            <w:bookmarkEnd w:id="91"/>
+            <w:bookmarkEnd w:id="93"/>
+            <w:bookmarkEnd w:id="94"/>
+            <w:bookmarkEnd w:id="95"/>
           </w:p>
           <w:p>
             <w:pPr>
@@ -11492,7 +11507,11 @@
             </w:pPr>
             <w:r>
               <w:rPr/>
-              <w:t>The system updates the display to remove the deleted entry.</w:t>
+              <w:t xml:space="preserve">The system updates </w:t>
+            </w:r>
+            <w:r>
+              <w:rPr/>
+              <w:t>the journal entries.</w:t>
             </w:r>
           </w:p>
         </w:tc>
@@ -11766,10 +11785,10 @@
               </w:rPr>
               <w:t xml:space="preserve">E1.2. The system displays an error message. </w:t>
             </w:r>
-            <w:bookmarkStart w:id="93" w:name="__DdeLink__1670_21893126311"/>
-            <w:bookmarkStart w:id="94" w:name="__DdeLink__1664_218931263211"/>
-            <w:bookmarkStart w:id="95" w:name="__DdeLink__1664_218931263111"/>
-            <w:bookmarkStart w:id="96" w:name="__DdeLink__1664_21893126331"/>
+            <w:bookmarkStart w:id="97" w:name="__DdeLink__1670_21893126311"/>
+            <w:bookmarkStart w:id="98" w:name="__DdeLink__1664_218931263211"/>
+            <w:bookmarkStart w:id="99" w:name="__DdeLink__1664_218931263111"/>
+            <w:bookmarkStart w:id="100" w:name="__DdeLink__1664_21893126331"/>
             <w:r>
               <w:rPr>
                 <w:b/>
@@ -11778,7 +11797,7 @@
               </w:rPr>
               <w:t>(</w:t>
             </w:r>
-            <w:bookmarkStart w:id="97" w:name="__DdeLink__1666_21893126311"/>
+            <w:bookmarkStart w:id="101" w:name="__DdeLink__1666_21893126311"/>
             <w:r>
               <w:rPr>
                 <w:b/>
@@ -11787,19 +11806,19 @@
               </w:rPr>
               <w:t>Title</w:t>
             </w:r>
+            <w:bookmarkEnd w:id="101"/>
+            <w:r>
+              <w:rPr>
+                <w:b/>
+                <w:bCs/>
+                <w:color w:val="DC143C"/>
+              </w:rPr>
+              <w:t>)</w:t>
+            </w:r>
             <w:bookmarkEnd w:id="97"/>
-            <w:r>
-              <w:rPr>
-                <w:b/>
-                <w:bCs/>
-                <w:color w:val="DC143C"/>
-              </w:rPr>
-              <w:t>)</w:t>
-            </w:r>
-            <w:bookmarkEnd w:id="93"/>
-            <w:bookmarkEnd w:id="94"/>
-            <w:bookmarkEnd w:id="95"/>
-            <w:bookmarkEnd w:id="96"/>
+            <w:bookmarkEnd w:id="98"/>
+            <w:bookmarkEnd w:id="99"/>
+            <w:bookmarkEnd w:id="100"/>
           </w:p>
           <w:p>
             <w:pPr>
@@ -11938,7 +11957,7 @@
                 <w:bCs/>
               </w:rPr>
             </w:pPr>
-            <w:bookmarkStart w:id="98" w:name="__DdeLink__1715_2189312632"/>
+            <w:bookmarkStart w:id="102" w:name="__DdeLink__1715_2189312632"/>
             <w:r>
               <w:rPr>
                 <w:b/>
@@ -11946,7 +11965,7 @@
               </w:rPr>
               <w:t>Post-Condition (For Successful Main Flow)</w:t>
             </w:r>
-            <w:bookmarkEnd w:id="98"/>
+            <w:bookmarkEnd w:id="102"/>
           </w:p>
         </w:tc>
       </w:tr>
@@ -12132,18 +12151,20 @@
           <w:lang w:val="en-IE"/>
         </w:rPr>
       </w:pPr>
-      <w:bookmarkStart w:id="99" w:name="__RefHeading___Toc596460_381736926"/>
-      <w:bookmarkStart w:id="100" w:name="_Toc31697740111"/>
-      <w:bookmarkStart w:id="101" w:name="__DdeLink__1660_2189312631"/>
-      <w:bookmarkEnd w:id="99"/>
-      <w:bookmarkEnd w:id="101"/>
+      <w:bookmarkStart w:id="103" w:name="__DdeLink__25392_783576153"/>
+      <w:bookmarkStart w:id="104" w:name="__RefHeading___Toc596460_381736926"/>
+      <w:bookmarkStart w:id="105" w:name="_Toc31697740111"/>
+      <w:bookmarkStart w:id="106" w:name="__DdeLink__1660_2189312631"/>
+      <w:bookmarkEnd w:id="103"/>
+      <w:bookmarkEnd w:id="104"/>
+      <w:bookmarkEnd w:id="106"/>
       <w:r>
         <w:rPr>
           <w:lang w:val="en-IE"/>
         </w:rPr>
         <w:t>R</w:t>
       </w:r>
-      <w:bookmarkEnd w:id="100"/>
+      <w:bookmarkEnd w:id="105"/>
       <w:r>
         <w:rPr>
           <w:lang w:val="en-IE"/>
@@ -12584,7 +12605,7 @@
                 <w:u w:val="none"/>
               </w:rPr>
             </w:pPr>
-            <w:bookmarkStart w:id="102" w:name="__DdeLink__1510173_3551280528111"/>
+            <w:bookmarkStart w:id="107" w:name="__DdeLink__1510173_3551280528111"/>
             <w:r>
               <w:rPr>
                 <w:rFonts w:ascii="Liberation Sans" w:hAnsi="Liberation Sans"/>
@@ -12603,7 +12624,7 @@
               </w:rPr>
               <w:t>P</w:t>
             </w:r>
-            <w:bookmarkEnd w:id="102"/>
+            <w:bookmarkEnd w:id="107"/>
             <w:r>
               <w:rPr>
                 <w:rFonts w:ascii="Liberation Sans" w:hAnsi="Liberation Sans"/>
@@ -12654,7 +12675,7 @@
                 <w:u w:val="none"/>
               </w:rPr>
             </w:pPr>
-            <w:bookmarkStart w:id="103" w:name="__DdeLink__1511711_3551280528111"/>
+            <w:bookmarkStart w:id="108" w:name="__DdeLink__1511711_3551280528111"/>
             <w:r>
               <w:rPr>
                 <w:rFonts w:ascii="Liberation Sans" w:hAnsi="Liberation Sans"/>
@@ -12673,7 +12694,7 @@
               </w:rPr>
               <w:t>T</w:t>
             </w:r>
-            <w:bookmarkEnd w:id="103"/>
+            <w:bookmarkEnd w:id="108"/>
             <w:r>
               <w:rPr>
                 <w:rFonts w:ascii="Liberation Sans" w:hAnsi="Liberation Sans"/>
@@ -13347,10 +13368,10 @@
               </w:rPr>
               <w:t xml:space="preserve">E1.1. The system displays an error message. </w:t>
             </w:r>
-            <w:bookmarkStart w:id="104" w:name="__DdeLink__1664_21893126332"/>
-            <w:bookmarkStart w:id="105" w:name="__DdeLink__1670_21893126312"/>
-            <w:bookmarkStart w:id="106" w:name="__DdeLink__1664_218931263112"/>
-            <w:bookmarkStart w:id="107" w:name="__DdeLink__1664_218931263212"/>
+            <w:bookmarkStart w:id="109" w:name="__DdeLink__1664_21893126332"/>
+            <w:bookmarkStart w:id="110" w:name="__DdeLink__1670_21893126312"/>
+            <w:bookmarkStart w:id="111" w:name="__DdeLink__1664_218931263112"/>
+            <w:bookmarkStart w:id="112" w:name="__DdeLink__1664_218931263212"/>
             <w:r>
               <w:rPr>
                 <w:b/>
@@ -13359,7 +13380,7 @@
               </w:rPr>
               <w:t>(</w:t>
             </w:r>
-            <w:bookmarkStart w:id="108" w:name="__DdeLink__1666_21893126312"/>
+            <w:bookmarkStart w:id="113" w:name="__DdeLink__1666_21893126312"/>
             <w:r>
               <w:rPr>
                 <w:b/>
@@ -13368,7 +13389,7 @@
               </w:rPr>
               <w:t>Title</w:t>
             </w:r>
-            <w:bookmarkEnd w:id="108"/>
+            <w:bookmarkEnd w:id="113"/>
             <w:r>
               <w:rPr>
                 <w:b/>
@@ -13377,10 +13398,10 @@
               </w:rPr>
               <w:t>)</w:t>
             </w:r>
-            <w:bookmarkEnd w:id="104"/>
-            <w:bookmarkEnd w:id="105"/>
-            <w:bookmarkEnd w:id="106"/>
-            <w:bookmarkEnd w:id="107"/>
+            <w:bookmarkEnd w:id="109"/>
+            <w:bookmarkEnd w:id="110"/>
+            <w:bookmarkEnd w:id="111"/>
+            <w:bookmarkEnd w:id="112"/>
           </w:p>
           <w:p>
             <w:pPr>
@@ -13445,7 +13466,7 @@
                 <w:bCs/>
               </w:rPr>
             </w:pPr>
-            <w:bookmarkStart w:id="109" w:name="__DdeLink__1715_2189312633"/>
+            <w:bookmarkStart w:id="114" w:name="__DdeLink__1715_2189312633"/>
             <w:r>
               <w:rPr>
                 <w:b/>
@@ -13453,7 +13474,7 @@
               </w:rPr>
               <w:t>Post-Condition (For Successful Main Flow)</w:t>
             </w:r>
-            <w:bookmarkEnd w:id="109"/>
+            <w:bookmarkEnd w:id="114"/>
           </w:p>
         </w:tc>
       </w:tr>
@@ -13639,18 +13660,18 @@
           <w:lang w:val="en-IE"/>
         </w:rPr>
       </w:pPr>
-      <w:bookmarkStart w:id="110" w:name="__RefHeading___Toc596462_381736926"/>
-      <w:bookmarkStart w:id="111" w:name="_Toc316977401111"/>
-      <w:bookmarkStart w:id="112" w:name="__DdeLink__766719_2686635372"/>
-      <w:bookmarkEnd w:id="110"/>
-      <w:bookmarkEnd w:id="112"/>
+      <w:bookmarkStart w:id="115" w:name="__RefHeading___Toc596462_381736926"/>
+      <w:bookmarkStart w:id="116" w:name="_Toc316977401111"/>
+      <w:bookmarkStart w:id="117" w:name="__DdeLink__766719_2686635372"/>
+      <w:bookmarkEnd w:id="115"/>
+      <w:bookmarkEnd w:id="117"/>
       <w:r>
         <w:rPr>
           <w:lang w:val="en-IE"/>
         </w:rPr>
         <w:t>R</w:t>
       </w:r>
-      <w:bookmarkEnd w:id="111"/>
+      <w:bookmarkEnd w:id="116"/>
       <w:r>
         <w:rPr>
           <w:lang w:val="en-IE"/>
@@ -13690,6 +13711,8 @@
           <w:bCs/>
         </w:rPr>
       </w:pPr>
+      <w:bookmarkStart w:id="118" w:name="__DdeLink__25426_783576153"/>
+      <w:bookmarkEnd w:id="118"/>
       <w:r>
         <w:rPr>
           <w:b/>
@@ -14068,7 +14091,21 @@
                 <w:b w:val="false"/>
                 <w:bCs w:val="false"/>
               </w:rPr>
-              <w:t>This allows registered users to view inspirational quotes fetched from the ZenQuotes API.</w:t>
+              <w:t xml:space="preserve">This allows registered users to view inspirational quotes fetched from the </w:t>
+            </w:r>
+            <w:r>
+              <w:rPr>
+                <w:b w:val="false"/>
+                <w:bCs w:val="false"/>
+              </w:rPr>
+              <w:t>Quotable</w:t>
+            </w:r>
+            <w:r>
+              <w:rPr>
+                <w:b w:val="false"/>
+                <w:bCs w:val="false"/>
+              </w:rPr>
+              <w:t xml:space="preserve"> API.</w:t>
             </w:r>
           </w:p>
         </w:tc>
@@ -14105,7 +14142,7 @@
                 <w:u w:val="none"/>
               </w:rPr>
             </w:pPr>
-            <w:bookmarkStart w:id="113" w:name="__DdeLink__1510173_35512805281111"/>
+            <w:bookmarkStart w:id="119" w:name="__DdeLink__1510173_35512805281111"/>
             <w:r>
               <w:rPr>
                 <w:rFonts w:ascii="Liberation Sans" w:hAnsi="Liberation Sans"/>
@@ -14124,7 +14161,7 @@
               </w:rPr>
               <w:t>P</w:t>
             </w:r>
-            <w:bookmarkEnd w:id="113"/>
+            <w:bookmarkEnd w:id="119"/>
             <w:r>
               <w:rPr>
                 <w:rFonts w:ascii="Liberation Sans" w:hAnsi="Liberation Sans"/>
@@ -14175,7 +14212,7 @@
                 <w:u w:val="none"/>
               </w:rPr>
             </w:pPr>
-            <w:bookmarkStart w:id="114" w:name="__DdeLink__1511711_35512805281111"/>
+            <w:bookmarkStart w:id="120" w:name="__DdeLink__1511711_35512805281111"/>
             <w:r>
               <w:rPr>
                 <w:rFonts w:ascii="Liberation Sans" w:hAnsi="Liberation Sans"/>
@@ -14194,7 +14231,7 @@
               </w:rPr>
               <w:t>T</w:t>
             </w:r>
-            <w:bookmarkEnd w:id="114"/>
+            <w:bookmarkEnd w:id="120"/>
             <w:r>
               <w:rPr>
                 <w:rFonts w:ascii="Liberation Sans" w:hAnsi="Liberation Sans"/>
@@ -14350,7 +14387,25 @@
                 <w:szCs w:val="24"/>
                 <w:u w:val="none"/>
               </w:rPr>
-              <w:t>This use case describes the process of a registered user customizing the appearance of the SoulJournal application by adjusting themes, fonts, and other UI elements.</w:t>
+              <w:t>This use case describes the process of a registered use</w:t>
+            </w:r>
+            <w:r>
+              <w:rPr>
+                <w:rFonts w:ascii="Liberation Sans" w:hAnsi="Liberation Sans"/>
+                <w:b w:val="false"/>
+                <w:bCs w:val="false"/>
+                <w:i w:val="false"/>
+                <w:iCs w:val="false"/>
+                <w:strike w:val="false"/>
+                <w:dstrike w:val="false"/>
+                <w:outline w:val="false"/>
+                <w:shadow w:val="false"/>
+                <w:color w:val="000000"/>
+                <w:sz w:val="24"/>
+                <w:szCs w:val="24"/>
+                <w:u w:val="none"/>
+              </w:rPr>
+              <w:t>r accessing the Quotes section.</w:t>
             </w:r>
           </w:p>
         </w:tc>
@@ -14873,10 +14928,10 @@
               </w:rPr>
               <w:t xml:space="preserve">E1.1. The system displays an error message.  </w:t>
             </w:r>
-            <w:bookmarkStart w:id="115" w:name="__DdeLink__1664_21893126333"/>
-            <w:bookmarkStart w:id="116" w:name="__DdeLink__1670_21893126313"/>
-            <w:bookmarkStart w:id="117" w:name="__DdeLink__1664_218931263113"/>
-            <w:bookmarkStart w:id="118" w:name="__DdeLink__1664_218931263213"/>
+            <w:bookmarkStart w:id="121" w:name="__DdeLink__1664_21893126333"/>
+            <w:bookmarkStart w:id="122" w:name="__DdeLink__1670_21893126313"/>
+            <w:bookmarkStart w:id="123" w:name="__DdeLink__1664_218931263113"/>
+            <w:bookmarkStart w:id="124" w:name="__DdeLink__1664_218931263213"/>
             <w:r>
               <w:rPr>
                 <w:b/>
@@ -14885,7 +14940,7 @@
               </w:rPr>
               <w:t>(</w:t>
             </w:r>
-            <w:bookmarkStart w:id="119" w:name="__DdeLink__1666_21893126313"/>
+            <w:bookmarkStart w:id="125" w:name="__DdeLink__1666_21893126313"/>
             <w:r>
               <w:rPr>
                 <w:b/>
@@ -14894,7 +14949,7 @@
               </w:rPr>
               <w:t>“</w:t>
             </w:r>
-            <w:bookmarkEnd w:id="119"/>
+            <w:bookmarkEnd w:id="125"/>
             <w:r>
               <w:rPr>
                 <w:b/>
@@ -14903,10 +14958,10 @@
               </w:rPr>
               <w:t>There is an error displaying the quotes”)</w:t>
             </w:r>
-            <w:bookmarkEnd w:id="115"/>
-            <w:bookmarkEnd w:id="116"/>
-            <w:bookmarkEnd w:id="117"/>
-            <w:bookmarkEnd w:id="118"/>
+            <w:bookmarkEnd w:id="121"/>
+            <w:bookmarkEnd w:id="122"/>
+            <w:bookmarkEnd w:id="123"/>
+            <w:bookmarkEnd w:id="124"/>
           </w:p>
           <w:p>
             <w:pPr>
@@ -14971,7 +15026,7 @@
                 <w:bCs/>
               </w:rPr>
             </w:pPr>
-            <w:bookmarkStart w:id="120" w:name="__DdeLink__1715_2189312634"/>
+            <w:bookmarkStart w:id="126" w:name="__DdeLink__1715_2189312634"/>
             <w:r>
               <w:rPr>
                 <w:b/>
@@ -14979,7 +15034,7 @@
               </w:rPr>
               <w:t>Post-Condition (For Successful Main Flow)</w:t>
             </w:r>
-            <w:bookmarkEnd w:id="120"/>
+            <w:bookmarkEnd w:id="126"/>
           </w:p>
         </w:tc>
       </w:tr>
@@ -15166,12 +15221,15 @@
           <w:lang w:val="en-IE"/>
         </w:rPr>
       </w:r>
-      <w:bookmarkStart w:id="121" w:name="__DdeLink__586491_26866353721"/>
-      <w:bookmarkStart w:id="122" w:name="__DdeLink__766719_26866353721"/>
-      <w:bookmarkStart w:id="123" w:name="__DdeLink__586491_26866353721"/>
-      <w:bookmarkStart w:id="124" w:name="__DdeLink__766719_26866353721"/>
-      <w:bookmarkEnd w:id="123"/>
-      <w:bookmarkEnd w:id="124"/>
+      <w:bookmarkStart w:id="127" w:name="__DdeLink__25426_783576153"/>
+      <w:bookmarkStart w:id="128" w:name="__DdeLink__586491_26866353721"/>
+      <w:bookmarkStart w:id="129" w:name="__DdeLink__766719_26866353721"/>
+      <w:bookmarkStart w:id="130" w:name="__DdeLink__25426_783576153"/>
+      <w:bookmarkStart w:id="131" w:name="__DdeLink__586491_26866353721"/>
+      <w:bookmarkStart w:id="132" w:name="__DdeLink__766719_26866353721"/>
+      <w:bookmarkEnd w:id="130"/>
+      <w:bookmarkEnd w:id="131"/>
+      <w:bookmarkEnd w:id="132"/>
     </w:p>
     <w:p>
       <w:pPr>
@@ -15185,16 +15243,16 @@
           <w:lang w:val="en-IE"/>
         </w:rPr>
       </w:pPr>
-      <w:bookmarkStart w:id="125" w:name="__RefHeading___Toc596464_381736926"/>
-      <w:bookmarkStart w:id="126" w:name="_Toc3169774011111"/>
-      <w:bookmarkEnd w:id="125"/>
+      <w:bookmarkStart w:id="133" w:name="__RefHeading___Toc596464_381736926"/>
+      <w:bookmarkStart w:id="134" w:name="_Toc3169774011111"/>
+      <w:bookmarkEnd w:id="133"/>
       <w:r>
         <w:rPr>
           <w:lang w:val="en-IE"/>
         </w:rPr>
         <w:t>R</w:t>
       </w:r>
-      <w:bookmarkEnd w:id="126"/>
+      <w:bookmarkEnd w:id="134"/>
       <w:r>
         <w:rPr>
           <w:lang w:val="en-IE"/>
@@ -15649,7 +15707,7 @@
                 <w:u w:val="none"/>
               </w:rPr>
             </w:pPr>
-            <w:bookmarkStart w:id="127" w:name="__DdeLink__1510173_355128052811111"/>
+            <w:bookmarkStart w:id="135" w:name="__DdeLink__1510173_355128052811111"/>
             <w:r>
               <w:rPr>
                 <w:rFonts w:ascii="Liberation Sans" w:hAnsi="Liberation Sans"/>
@@ -15668,7 +15726,7 @@
               </w:rPr>
               <w:t>P</w:t>
             </w:r>
-            <w:bookmarkEnd w:id="127"/>
+            <w:bookmarkEnd w:id="135"/>
             <w:r>
               <w:rPr>
                 <w:rFonts w:ascii="Liberation Sans" w:hAnsi="Liberation Sans"/>
@@ -15719,7 +15777,7 @@
                 <w:u w:val="none"/>
               </w:rPr>
             </w:pPr>
-            <w:bookmarkStart w:id="128" w:name="__DdeLink__1511711_355128052811111"/>
+            <w:bookmarkStart w:id="136" w:name="__DdeLink__1511711_355128052811111"/>
             <w:r>
               <w:rPr>
                 <w:rFonts w:ascii="Liberation Sans" w:hAnsi="Liberation Sans"/>
@@ -15738,7 +15796,7 @@
               </w:rPr>
               <w:t>T</w:t>
             </w:r>
-            <w:bookmarkEnd w:id="128"/>
+            <w:bookmarkEnd w:id="136"/>
             <w:r>
               <w:rPr>
                 <w:rFonts w:ascii="Liberation Sans" w:hAnsi="Liberation Sans"/>
@@ -16089,7 +16147,15 @@
             </w:pPr>
             <w:r>
               <w:rPr/>
-              <w:t>The user enters their, feedback, suggestions, or issue details.</w:t>
+              <w:t xml:space="preserve">The user enters their feedback, suggestions, or issue details, </w:t>
+            </w:r>
+            <w:r>
+              <w:rPr/>
+              <w:t>followed by the amount of stars given</w:t>
+            </w:r>
+            <w:r>
+              <w:rPr/>
+              <w:t>.</w:t>
             </w:r>
           </w:p>
           <w:p>
@@ -16432,10 +16498,10 @@
               </w:rPr>
               <w:t xml:space="preserve">E1.1. The system displays an error message. </w:t>
             </w:r>
-            <w:bookmarkStart w:id="129" w:name="__DdeLink__1664_21893126334"/>
-            <w:bookmarkStart w:id="130" w:name="__DdeLink__1670_21893126314"/>
-            <w:bookmarkStart w:id="131" w:name="__DdeLink__1664_218931263114"/>
-            <w:bookmarkStart w:id="132" w:name="__DdeLink__1664_218931263214"/>
+            <w:bookmarkStart w:id="137" w:name="__DdeLink__1664_21893126334"/>
+            <w:bookmarkStart w:id="138" w:name="__DdeLink__1670_21893126314"/>
+            <w:bookmarkStart w:id="139" w:name="__DdeLink__1664_218931263114"/>
+            <w:bookmarkStart w:id="140" w:name="__DdeLink__1664_218931263214"/>
             <w:r>
               <w:rPr>
                 <w:b/>
@@ -16444,7 +16510,7 @@
               </w:rPr>
               <w:t>(</w:t>
             </w:r>
-            <w:bookmarkStart w:id="133" w:name="__DdeLink__1666_21893126314"/>
+            <w:bookmarkStart w:id="141" w:name="__DdeLink__1666_21893126314"/>
             <w:r>
               <w:rPr>
                 <w:b/>
@@ -16453,7 +16519,7 @@
               </w:rPr>
               <w:t>Title</w:t>
             </w:r>
-            <w:bookmarkEnd w:id="133"/>
+            <w:bookmarkEnd w:id="141"/>
             <w:r>
               <w:rPr>
                 <w:b/>
@@ -16462,10 +16528,10 @@
               </w:rPr>
               <w:t>)</w:t>
             </w:r>
-            <w:bookmarkEnd w:id="129"/>
-            <w:bookmarkEnd w:id="130"/>
-            <w:bookmarkEnd w:id="131"/>
-            <w:bookmarkEnd w:id="132"/>
+            <w:bookmarkEnd w:id="137"/>
+            <w:bookmarkEnd w:id="138"/>
+            <w:bookmarkEnd w:id="139"/>
+            <w:bookmarkEnd w:id="140"/>
           </w:p>
           <w:p>
             <w:pPr>
@@ -16530,7 +16596,7 @@
                 <w:bCs/>
               </w:rPr>
             </w:pPr>
-            <w:bookmarkStart w:id="134" w:name="__DdeLink__1715_2189312635"/>
+            <w:bookmarkStart w:id="142" w:name="__DdeLink__1715_2189312635"/>
             <w:r>
               <w:rPr>
                 <w:b/>
@@ -16538,7 +16604,7 @@
               </w:rPr>
               <w:t>Post-Condition (For Successful Main Flow)</w:t>
             </w:r>
-            <w:bookmarkEnd w:id="134"/>
+            <w:bookmarkEnd w:id="142"/>
           </w:p>
         </w:tc>
       </w:tr>
@@ -16651,7 +16717,7 @@
                 <w:b w:val="false"/>
                 <w:bCs w:val="false"/>
               </w:rPr>
-              <w:t>The user’s or visitor’s feedback, suggestions, or issue report has been submitted and processed by the system.</w:t>
+              <w:t>The user’s feedback, suggestions, or issue report has been submitted and processed by the system.</w:t>
             </w:r>
           </w:p>
         </w:tc>
@@ -16725,18 +16791,18 @@
           <w:lang w:val="en-IE"/>
         </w:rPr>
       </w:r>
-      <w:bookmarkStart w:id="135" w:name="__DdeLink__1261499_355128052812"/>
-      <w:bookmarkStart w:id="136" w:name="__DdeLink__1261499_355128052811"/>
-      <w:bookmarkStart w:id="137" w:name="__DdeLink__1261499_3551280528111"/>
-      <w:bookmarkStart w:id="138" w:name="__DdeLink__1261499_35512805281"/>
-      <w:bookmarkStart w:id="139" w:name="__DdeLink__1261499_355128052812"/>
-      <w:bookmarkStart w:id="140" w:name="__DdeLink__1261499_355128052811"/>
-      <w:bookmarkStart w:id="141" w:name="__DdeLink__1261499_3551280528111"/>
-      <w:bookmarkStart w:id="142" w:name="__DdeLink__1261499_35512805281"/>
-      <w:bookmarkEnd w:id="139"/>
-      <w:bookmarkEnd w:id="140"/>
-      <w:bookmarkEnd w:id="141"/>
-      <w:bookmarkEnd w:id="142"/>
+      <w:bookmarkStart w:id="143" w:name="__DdeLink__1261499_355128052812"/>
+      <w:bookmarkStart w:id="144" w:name="__DdeLink__1261499_355128052811"/>
+      <w:bookmarkStart w:id="145" w:name="__DdeLink__1261499_3551280528111"/>
+      <w:bookmarkStart w:id="146" w:name="__DdeLink__1261499_35512805281"/>
+      <w:bookmarkStart w:id="147" w:name="__DdeLink__1261499_355128052812"/>
+      <w:bookmarkStart w:id="148" w:name="__DdeLink__1261499_355128052811"/>
+      <w:bookmarkStart w:id="149" w:name="__DdeLink__1261499_3551280528111"/>
+      <w:bookmarkStart w:id="150" w:name="__DdeLink__1261499_35512805281"/>
+      <w:bookmarkEnd w:id="147"/>
+      <w:bookmarkEnd w:id="148"/>
+      <w:bookmarkEnd w:id="149"/>
+      <w:bookmarkEnd w:id="150"/>
     </w:p>
     <w:p>
       <w:pPr>
@@ -16758,14 +16824,14 @@
         <w:ind w:left="578" w:hanging="578"/>
         <w:rPr/>
       </w:pPr>
-      <w:bookmarkStart w:id="143" w:name="__RefHeading___Toc596466_381736926"/>
-      <w:bookmarkStart w:id="144" w:name="_Toc316977402"/>
-      <w:bookmarkEnd w:id="143"/>
+      <w:bookmarkStart w:id="151" w:name="__RefHeading___Toc596466_381736926"/>
+      <w:bookmarkStart w:id="152" w:name="_Toc316977402"/>
+      <w:bookmarkEnd w:id="151"/>
       <w:r>
         <w:rPr/>
         <w:t>Non-Functional Requirements</w:t>
       </w:r>
-      <w:bookmarkEnd w:id="144"/>
+      <w:bookmarkEnd w:id="152"/>
     </w:p>
     <w:p>
       <w:pPr>
@@ -16789,16 +16855,16 @@
           <w:lang w:val="en-GB"/>
         </w:rPr>
       </w:pPr>
-      <w:bookmarkStart w:id="145" w:name="__RefHeading___Toc596468_381736926"/>
-      <w:bookmarkStart w:id="146" w:name="_Toc316977403"/>
-      <w:bookmarkEnd w:id="145"/>
+      <w:bookmarkStart w:id="153" w:name="__RefHeading___Toc596468_381736926"/>
+      <w:bookmarkStart w:id="154" w:name="_Toc316977403"/>
+      <w:bookmarkEnd w:id="153"/>
       <w:r>
         <w:rPr>
           <w:lang w:val="en-GB"/>
         </w:rPr>
         <w:t>Performance/Response time requirement</w:t>
       </w:r>
-      <w:bookmarkEnd w:id="146"/>
+      <w:bookmarkEnd w:id="154"/>
     </w:p>
     <w:p>
       <w:pPr>
@@ -16995,16 +17061,16 @@
           <w:lang w:val="en-GB"/>
         </w:rPr>
       </w:pPr>
-      <w:bookmarkStart w:id="147" w:name="__RefHeading___Toc596470_381736926"/>
-      <w:bookmarkStart w:id="148" w:name="_Toc316977404"/>
-      <w:bookmarkEnd w:id="147"/>
+      <w:bookmarkStart w:id="155" w:name="__RefHeading___Toc596470_381736926"/>
+      <w:bookmarkStart w:id="156" w:name="_Toc316977404"/>
+      <w:bookmarkEnd w:id="155"/>
       <w:r>
         <w:rPr>
           <w:lang w:val="en-GB"/>
         </w:rPr>
         <w:t>Availability requirement</w:t>
       </w:r>
-      <w:bookmarkEnd w:id="148"/>
+      <w:bookmarkEnd w:id="156"/>
     </w:p>
     <w:p>
       <w:pPr>
@@ -17018,8 +17084,8 @@
         <w:rPr/>
         <w:t>The SoulJournal application will be deployed on a cloud platform that will meet the stipulated performance and response time. End-users will require a device with an internet connection to access the system.</w:t>
       </w:r>
-      <w:bookmarkStart w:id="149" w:name="_Toc316977405"/>
-      <w:bookmarkEnd w:id="149"/>
+      <w:bookmarkStart w:id="157" w:name="_Toc316977405"/>
+      <w:bookmarkEnd w:id="157"/>
     </w:p>
     <w:p>
       <w:pPr>
@@ -17029,16 +17095,16 @@
           <w:lang w:val="en-GB"/>
         </w:rPr>
       </w:pPr>
-      <w:bookmarkStart w:id="150" w:name="__RefHeading___Toc596472_381736926"/>
-      <w:bookmarkStart w:id="151" w:name="_Toc316977406"/>
-      <w:bookmarkEnd w:id="150"/>
+      <w:bookmarkStart w:id="158" w:name="__RefHeading___Toc596472_381736926"/>
+      <w:bookmarkStart w:id="159" w:name="_Toc316977406"/>
+      <w:bookmarkEnd w:id="158"/>
       <w:r>
         <w:rPr>
           <w:lang w:val="en-GB"/>
         </w:rPr>
         <w:t>Robustness requirement</w:t>
       </w:r>
-      <w:bookmarkEnd w:id="151"/>
+      <w:bookmarkEnd w:id="159"/>
     </w:p>
     <w:p>
       <w:pPr>
@@ -17061,16 +17127,16 @@
           <w:lang w:val="en-GB"/>
         </w:rPr>
       </w:pPr>
-      <w:bookmarkStart w:id="152" w:name="__RefHeading___Toc596474_381736926"/>
-      <w:bookmarkStart w:id="153" w:name="_Toc316977407"/>
-      <w:bookmarkEnd w:id="152"/>
+      <w:bookmarkStart w:id="160" w:name="__RefHeading___Toc596474_381736926"/>
+      <w:bookmarkStart w:id="161" w:name="_Toc316977407"/>
+      <w:bookmarkEnd w:id="160"/>
       <w:r>
         <w:rPr>
           <w:lang w:val="en-GB"/>
         </w:rPr>
         <w:t>Security requirement</w:t>
       </w:r>
-      <w:bookmarkEnd w:id="153"/>
+      <w:bookmarkEnd w:id="161"/>
     </w:p>
     <w:p>
       <w:pPr>
@@ -17084,20 +17150,20 @@
         <w:rPr/>
         <w:t xml:space="preserve">All </w:t>
       </w:r>
-      <w:bookmarkStart w:id="154" w:name="__DdeLink__335819_37005840341"/>
+      <w:bookmarkStart w:id="162" w:name="__DdeLink__335819_37005840341"/>
       <w:r>
         <w:rPr/>
         <w:t>user passwords will be hashed and salted using a cryptographic algorithm before storing them in the database</w:t>
       </w:r>
-      <w:bookmarkStart w:id="155" w:name="__DdeLink__335819_3700584034"/>
-      <w:bookmarkStart w:id="156" w:name="__DdeLink__345231_3700584034"/>
-      <w:bookmarkEnd w:id="154"/>
+      <w:bookmarkStart w:id="163" w:name="__DdeLink__335819_3700584034"/>
+      <w:bookmarkStart w:id="164" w:name="__DdeLink__345231_3700584034"/>
+      <w:bookmarkEnd w:id="162"/>
       <w:r>
         <w:rPr/>
         <w:t>.</w:t>
       </w:r>
-      <w:bookmarkEnd w:id="155"/>
-      <w:bookmarkEnd w:id="156"/>
+      <w:bookmarkEnd w:id="163"/>
+      <w:bookmarkEnd w:id="164"/>
     </w:p>
     <w:p>
       <w:pPr>
@@ -17134,16 +17200,16 @@
           <w:lang w:val="en-GB"/>
         </w:rPr>
       </w:pPr>
-      <w:bookmarkStart w:id="157" w:name="__RefHeading___Toc596476_381736926"/>
-      <w:bookmarkStart w:id="158" w:name="_Toc316977408"/>
-      <w:bookmarkEnd w:id="157"/>
+      <w:bookmarkStart w:id="165" w:name="__RefHeading___Toc596476_381736926"/>
+      <w:bookmarkStart w:id="166" w:name="_Toc316977408"/>
+      <w:bookmarkEnd w:id="165"/>
       <w:r>
         <w:rPr>
           <w:lang w:val="en-GB"/>
         </w:rPr>
         <w:t>Reliability requirement</w:t>
       </w:r>
-      <w:bookmarkEnd w:id="158"/>
+      <w:bookmarkEnd w:id="166"/>
     </w:p>
     <w:p>
       <w:pPr>
@@ -17180,16 +17246,16 @@
           <w:lang w:val="en-GB"/>
         </w:rPr>
       </w:pPr>
-      <w:bookmarkStart w:id="159" w:name="__RefHeading___Toc596478_381736926"/>
-      <w:bookmarkStart w:id="160" w:name="_Toc316977409"/>
-      <w:bookmarkEnd w:id="159"/>
+      <w:bookmarkStart w:id="167" w:name="__RefHeading___Toc596478_381736926"/>
+      <w:bookmarkStart w:id="168" w:name="_Toc316977409"/>
+      <w:bookmarkEnd w:id="167"/>
       <w:r>
         <w:rPr>
           <w:lang w:val="en-GB"/>
         </w:rPr>
         <w:t>Maintainability requirement</w:t>
       </w:r>
-      <w:bookmarkEnd w:id="160"/>
+      <w:bookmarkEnd w:id="168"/>
     </w:p>
     <w:p>
       <w:pPr>
@@ -17212,16 +17278,16 @@
           <w:lang w:val="en-GB"/>
         </w:rPr>
       </w:pPr>
-      <w:bookmarkStart w:id="161" w:name="__RefHeading___Toc596480_381736926"/>
-      <w:bookmarkStart w:id="162" w:name="_Toc316977410"/>
-      <w:bookmarkEnd w:id="161"/>
+      <w:bookmarkStart w:id="169" w:name="__RefHeading___Toc596480_381736926"/>
+      <w:bookmarkStart w:id="170" w:name="_Toc316977410"/>
+      <w:bookmarkEnd w:id="169"/>
       <w:r>
         <w:rPr>
           <w:lang w:val="en-GB"/>
         </w:rPr>
         <w:t>Portability requirement</w:t>
       </w:r>
-      <w:bookmarkEnd w:id="162"/>
+      <w:bookmarkEnd w:id="170"/>
     </w:p>
     <w:p>
       <w:pPr>
@@ -17242,14 +17308,14 @@
         <w:ind w:left="431" w:hanging="431"/>
         <w:rPr/>
       </w:pPr>
-      <w:bookmarkStart w:id="163" w:name="__RefHeading___Toc596482_381736926"/>
-      <w:bookmarkStart w:id="164" w:name="_Toc239580633"/>
-      <w:bookmarkEnd w:id="163"/>
+      <w:bookmarkStart w:id="171" w:name="__RefHeading___Toc596482_381736926"/>
+      <w:bookmarkStart w:id="172" w:name="_Toc239580633"/>
+      <w:bookmarkEnd w:id="171"/>
       <w:r>
         <w:rPr/>
         <w:t>Interface requirements</w:t>
       </w:r>
-      <w:bookmarkEnd w:id="164"/>
+      <w:bookmarkEnd w:id="172"/>
     </w:p>
     <w:p>
       <w:pPr>
@@ -17257,14 +17323,14 @@
         <w:ind w:left="578" w:hanging="578"/>
         <w:rPr/>
       </w:pPr>
-      <w:bookmarkStart w:id="165" w:name="__RefHeading___Toc596484_381736926"/>
-      <w:bookmarkStart w:id="166" w:name="_Toc316977414"/>
-      <w:bookmarkEnd w:id="165"/>
+      <w:bookmarkStart w:id="173" w:name="__RefHeading___Toc596484_381736926"/>
+      <w:bookmarkStart w:id="174" w:name="_Toc316977414"/>
+      <w:bookmarkEnd w:id="173"/>
       <w:r>
         <w:rPr/>
         <w:t>GUI</w:t>
       </w:r>
-      <w:bookmarkEnd w:id="166"/>
+      <w:bookmarkEnd w:id="174"/>
     </w:p>
     <w:p>
       <w:pPr>
@@ -17334,7 +17400,7 @@
           <w:bCs/>
         </w:rPr>
       </w:pPr>
-      <w:bookmarkStart w:id="167" w:name="__DdeLink__100710_381736926"/>
+      <w:bookmarkStart w:id="175" w:name="__DdeLink__100710_381736926"/>
       <w:r>
         <w:rPr>
           <w:b/>
@@ -17342,7 +17408,7 @@
         </w:rPr>
         <w:t>User</w:t>
       </w:r>
-      <w:bookmarkEnd w:id="167"/>
+      <w:bookmarkEnd w:id="175"/>
       <w:r>
         <w:rPr>
           <w:b/>
@@ -17371,8 +17437,8 @@
           <w:bCs/>
         </w:rPr>
       </w:pPr>
-      <w:bookmarkStart w:id="168" w:name="__DdeLink__205125_3817369261"/>
-      <w:bookmarkStart w:id="169" w:name="__DdeLink__89925_3817369261"/>
+      <w:bookmarkStart w:id="176" w:name="__DdeLink__205125_3817369261"/>
+      <w:bookmarkStart w:id="177" w:name="__DdeLink__89925_3817369261"/>
       <w:r>
         <w:rPr>
           <w:b/>
@@ -17387,8 +17453,8 @@
         </w:rPr>
         <w:t xml:space="preserve"> The registration interface will feature a simple form where new users can enter their personal information (email, password) to create an account. Appropriate form validation and error handling will be implemented.</w:t>
       </w:r>
-      <w:bookmarkEnd w:id="168"/>
-      <w:bookmarkEnd w:id="169"/>
+      <w:bookmarkEnd w:id="176"/>
+      <w:bookmarkEnd w:id="177"/>
       <w:r>
         <w:rPr>
           <w:b w:val="false"/>
@@ -17410,8 +17476,8 @@
           <w:bCs/>
         </w:rPr>
       </w:pPr>
-      <w:bookmarkStart w:id="170" w:name="__DdeLink__205125_381736926"/>
-      <w:bookmarkStart w:id="171" w:name="__DdeLink__89925_381736926"/>
+      <w:bookmarkStart w:id="178" w:name="__DdeLink__205125_381736926"/>
+      <w:bookmarkStart w:id="179" w:name="__DdeLink__89925_381736926"/>
       <w:r>
         <w:rPr>
           <w:b/>
@@ -17426,8 +17492,8 @@
         </w:rPr>
         <w:t xml:space="preserve">: A dedicated interface will allow users to submit feedback, suggestions, or report issues regarding the SoulJournal web application. (Fig. 4) </w:t>
       </w:r>
-      <w:bookmarkEnd w:id="170"/>
-      <w:bookmarkEnd w:id="171"/>
+      <w:bookmarkEnd w:id="178"/>
+      <w:bookmarkEnd w:id="179"/>
     </w:p>
     <w:p>
       <w:pPr>
@@ -19459,10 +19525,10 @@
           <w:lang w:val="ga-IE"/>
         </w:rPr>
       </w:pPr>
-      <w:bookmarkStart w:id="172" w:name="__RefHeading___Toc596486_381736926"/>
-      <w:bookmarkStart w:id="173" w:name="__DdeLink__1247711_3700584034"/>
-      <w:bookmarkEnd w:id="172"/>
-      <w:bookmarkEnd w:id="173"/>
+      <w:bookmarkStart w:id="180" w:name="__RefHeading___Toc596486_381736926"/>
+      <w:bookmarkStart w:id="181" w:name="__DdeLink__1247711_3700584034"/>
+      <w:bookmarkEnd w:id="180"/>
+      <w:bookmarkEnd w:id="181"/>
       <w:r>
         <w:rPr/>
         <w:t>Application Programming Interfaces (API)</w:t>
@@ -19475,8 +19541,8 @@
           <w:lang w:val="ga-IE"/>
         </w:rPr>
       </w:pPr>
-      <w:bookmarkStart w:id="174" w:name="__DdeLink__1247711_37005840341"/>
-      <w:bookmarkEnd w:id="174"/>
+      <w:bookmarkStart w:id="182" w:name="__DdeLink__1247711_37005840341"/>
+      <w:bookmarkEnd w:id="182"/>
       <w:r>
         <w:rPr>
           <w:lang w:val="ga-IE"/>
@@ -19588,16 +19654,16 @@
         <w:ind w:left="431" w:hanging="431"/>
         <w:rPr/>
       </w:pPr>
-      <w:bookmarkStart w:id="175" w:name="__RefHeading___Toc596488_381736926"/>
-      <w:bookmarkStart w:id="176" w:name="_Toc316977415"/>
-      <w:bookmarkEnd w:id="175"/>
+      <w:bookmarkStart w:id="183" w:name="__RefHeading___Toc596488_381736926"/>
+      <w:bookmarkStart w:id="184" w:name="_Toc316977415"/>
+      <w:bookmarkEnd w:id="183"/>
       <w:r>
         <w:rPr/>
         <w:t>System Architecture</w:t>
       </w:r>
-      <w:bookmarkStart w:id="177" w:name="__DdeLink__1389243_3700584034"/>
-      <w:bookmarkEnd w:id="176"/>
-      <w:bookmarkEnd w:id="177"/>
+      <w:bookmarkStart w:id="185" w:name="__DdeLink__1389243_3700584034"/>
+      <w:bookmarkEnd w:id="184"/>
+      <w:bookmarkEnd w:id="185"/>
     </w:p>
     <w:p>
       <w:pPr>
@@ -20072,14 +20138,14 @@
         <w:ind w:left="431" w:hanging="431"/>
         <w:rPr/>
       </w:pPr>
-      <w:bookmarkStart w:id="178" w:name="__RefHeading___Toc596490_381736926"/>
-      <w:bookmarkStart w:id="179" w:name="_Toc316977416"/>
-      <w:bookmarkEnd w:id="178"/>
+      <w:bookmarkStart w:id="186" w:name="__RefHeading___Toc596490_381736926"/>
+      <w:bookmarkStart w:id="187" w:name="_Toc316977416"/>
+      <w:bookmarkEnd w:id="186"/>
       <w:r>
         <w:rPr/>
         <w:t>System Evolution</w:t>
       </w:r>
-      <w:bookmarkEnd w:id="179"/>
+      <w:bookmarkEnd w:id="187"/>
     </w:p>
     <w:p>
       <w:pPr>
@@ -20090,14 +20156,14 @@
         <w:jc w:val="both"/>
         <w:rPr/>
       </w:pPr>
-      <w:bookmarkStart w:id="180" w:name="__DdeLink__622939_381736926"/>
-      <w:bookmarkStart w:id="181" w:name="__DdeLink__1893_218931263"/>
+      <w:bookmarkStart w:id="188" w:name="__DdeLink__622939_381736926"/>
+      <w:bookmarkStart w:id="189" w:name="__DdeLink__1893_218931263"/>
       <w:r>
         <w:rPr/>
         <w:t>At the moment there are no future features to be implemented, but this will be taken into consideration.</w:t>
       </w:r>
-      <w:bookmarkEnd w:id="180"/>
-      <w:bookmarkEnd w:id="181"/>
+      <w:bookmarkEnd w:id="188"/>
+      <w:bookmarkEnd w:id="189"/>
     </w:p>
     <w:sectPr>
       <w:headerReference w:type="default" r:id="rId30"/>
@@ -20217,7 +20283,7 @@
               <w:bCs/>
               <w:rFonts w:eastAsia="" w:cs="Arial" w:ascii="Arial" w:hAnsi="Arial"/>
             </w:rPr>
-            <w:t>6</w:t>
+            <w:t>27</w:t>
           </w:r>
           <w:r>
             <w:rPr>

</xml_diff>

<commit_message>
moving onto Design and Architecture
</commit_message>
<xml_diff>
--- a/Project Requirements Specification.docx
+++ b/Project Requirements Specification.docx
@@ -72,7 +72,7 @@
             </w:pPr>
             <w:sdt>
               <w:sdtPr>
-                <w:id w:val="1786169723"/>
+                <w:id w:val="1935563956"/>
                 <w:dataBinding w:prefixMappings="xmlns:ns0='http://schemas.openxmlformats.org/package/2006/metadata/core-properties' xmlns:ns1='http://purl.org/dc/elements/1.1/'" w:xpath="/ns0:coreProperties[1]/ns1:title[1]" w:storeItemID="{6C3C8BC8-F283-45AE-878A-BAB7291924A1}"/>
                 <w:alias w:val="Title"/>
                 <w:text/>
@@ -106,7 +106,7 @@
             </w:pPr>
             <w:sdt>
               <w:sdtPr>
-                <w:id w:val="362421614"/>
+                <w:id w:val="868405500"/>
                 <w:dataBinding w:prefixMappings="xmlns:ns0='http://schemas.openxmlformats.org/package/2006/metadata/core-properties' xmlns:ns1='http://purl.org/dc/elements/1.1/'" w:xpath="/ns0:coreProperties[1]/ns1:subject[1]" w:storeItemID="{6C3C8BC8-F283-45AE-878A-BAB7291924A1}"/>
                 <w:alias w:val="Subtitle"/>
                 <w:text/>
@@ -200,17 +200,17 @@
               <w:rPr>
                 <w:color w:val="4F81BD" w:themeColor="accent1"/>
               </w:rPr>
-              <w:t>07/01/</w:t>
+              <w:t>07/01/2</w:t>
             </w:r>
             <w:sdt>
               <w:sdtPr>
-                <w:date w:fullDate="1900-01-23T00:00:00Z">
+                <w:date w:fullDate="1900-01-03T00:00:00Z">
                   <w:dateFormat w:val="MM/DD/YY"/>
                   <w:lid w:val="en-US"/>
                   <w:storeMappedDataAs w:val="dateTime"/>
                   <w:calendar w:val="gregorian"/>
                 </w:date>
-                <w:id w:val="1676111305"/>
+                <w:id w:val="2129009512"/>
                 <w:dataBinding w:prefixMappings="xmlns:ns0='http://schemas.microsoft.com/office/2006/coverPageProps'" w:xpath="/ns0:CoverPageProperties[1]/ns0:PublishDate[1]" w:storeItemID="{55AF091B-3C7A-41E3-B477-F2FDAA23CFDA}"/>
                 <w:alias w:val="Date"/>
               </w:sdtPr>
@@ -224,7 +224,7 @@
                   <w:rPr>
                     <w:color w:val="4F81BD" w:themeColor="accent1"/>
                   </w:rPr>
-                  <w:t>24</w:t>
+                  <w:t>4</w:t>
                 </w:r>
                 <w:r>
                   <w:rPr>
@@ -374,8 +374,8 @@
       <w:bookmarkStart w:id="7" w:name="__RefHeading___Toc596430_381736926"/>
       <w:bookmarkStart w:id="8" w:name="_Toc285529099"/>
       <w:bookmarkStart w:id="9" w:name="_Toc316977388"/>
-      <w:bookmarkStart w:id="10" w:name="_Toc239580619"/>
-      <w:bookmarkStart w:id="11" w:name="_Toc285530354"/>
+      <w:bookmarkStart w:id="10" w:name="_Toc285530354"/>
+      <w:bookmarkStart w:id="11" w:name="_Toc239580619"/>
       <w:bookmarkEnd w:id="7"/>
       <w:r>
         <w:rPr>
@@ -414,8 +414,8 @@
       </w:pPr>
       <w:bookmarkStart w:id="12" w:name="__RefHeading___Toc596432_381736926"/>
       <w:bookmarkStart w:id="13" w:name="_Toc239580620"/>
-      <w:bookmarkStart w:id="14" w:name="_Toc285530355"/>
-      <w:bookmarkStart w:id="15" w:name="_Toc285529100"/>
+      <w:bookmarkStart w:id="14" w:name="_Toc285529100"/>
+      <w:bookmarkStart w:id="15" w:name="_Toc285530355"/>
       <w:bookmarkStart w:id="16" w:name="_Toc316977389"/>
       <w:bookmarkEnd w:id="12"/>
       <w:r>
@@ -1046,10 +1046,10 @@
         </w:rPr>
       </w:pPr>
       <w:bookmarkStart w:id="17" w:name="__RefHeading___Toc596434_381736926"/>
-      <w:bookmarkStart w:id="18" w:name="_Toc285529101"/>
-      <w:bookmarkStart w:id="19" w:name="_Toc285530356"/>
-      <w:bookmarkStart w:id="20" w:name="_Toc239580621"/>
-      <w:bookmarkStart w:id="21" w:name="_Toc316977390"/>
+      <w:bookmarkStart w:id="18" w:name="_Toc316977390"/>
+      <w:bookmarkStart w:id="19" w:name="_Toc239580621"/>
+      <w:bookmarkStart w:id="20" w:name="_Toc285530356"/>
+      <w:bookmarkStart w:id="21" w:name="_Toc285529101"/>
       <w:bookmarkEnd w:id="17"/>
       <w:r>
         <w:rPr>
@@ -1664,10 +1664,10 @@
         </w:rPr>
       </w:pPr>
       <w:bookmarkStart w:id="22" w:name="__RefHeading___Toc596436_381736926"/>
-      <w:bookmarkStart w:id="23" w:name="_Toc239580622"/>
-      <w:bookmarkStart w:id="24" w:name="_Toc285529102"/>
+      <w:bookmarkStart w:id="23" w:name="_Toc285529102"/>
+      <w:bookmarkStart w:id="24" w:name="_Toc285530357"/>
       <w:bookmarkStart w:id="25" w:name="_Toc316977391"/>
-      <w:bookmarkStart w:id="26" w:name="_Toc285530357"/>
+      <w:bookmarkStart w:id="26" w:name="_Toc239580622"/>
       <w:bookmarkEnd w:id="22"/>
       <w:r>
         <w:rPr>
@@ -2949,15 +2949,7 @@
           <w:bCs w:val="false"/>
           <w:u w:val="none"/>
         </w:rPr>
-        <w:t xml:space="preserve">Integration with the </w:t>
-      </w:r>
-      <w:r>
-        <w:rPr>
-          <w:b w:val="false"/>
-          <w:bCs w:val="false"/>
-          <w:u w:val="none"/>
-        </w:rPr>
-        <w:t xml:space="preserve">Quotables </w:t>
+        <w:t xml:space="preserve">Integration with the Quotables </w:t>
       </w:r>
       <w:r>
         <w:rPr>
@@ -3849,8 +3841,8 @@
           <w:bCs/>
         </w:rPr>
       </w:pPr>
-      <w:bookmarkStart w:id="38" w:name="__DdeLink__1610_218931263"/>
-      <w:bookmarkStart w:id="39" w:name="__DdeLink__1607_218931263"/>
+      <w:bookmarkStart w:id="38" w:name="__DdeLink__1607_218931263"/>
+      <w:bookmarkStart w:id="39" w:name="__DdeLink__1610_218931263"/>
       <w:bookmarkEnd w:id="38"/>
       <w:bookmarkEnd w:id="39"/>
       <w:r>
@@ -3895,8 +3887,8 @@
           <w:bCs w:val="false"/>
         </w:rPr>
       </w:pPr>
-      <w:bookmarkStart w:id="40" w:name="__DdeLink__1615_2189312631"/>
-      <w:bookmarkStart w:id="41" w:name="__DdeLink__1615_2189312632"/>
+      <w:bookmarkStart w:id="40" w:name="__DdeLink__1615_2189312632"/>
+      <w:bookmarkStart w:id="41" w:name="__DdeLink__1615_2189312631"/>
       <w:r>
         <w:rPr>
           <w:b w:val="false"/>
@@ -4068,8 +4060,8 @@
         </w:rPr>
       </w:pPr>
       <w:bookmarkStart w:id="42" w:name="__DdeLink__1615_218931263"/>
-      <w:bookmarkStart w:id="43" w:name="__DdeLink__1607_2189312631"/>
-      <w:bookmarkStart w:id="44" w:name="__DdeLink__1610_2189312631"/>
+      <w:bookmarkStart w:id="43" w:name="__DdeLink__1610_2189312631"/>
+      <w:bookmarkStart w:id="44" w:name="__DdeLink__1607_2189312631"/>
       <w:bookmarkEnd w:id="43"/>
       <w:bookmarkEnd w:id="44"/>
       <w:r>
@@ -4085,7 +4077,35 @@
           <w:b w:val="false"/>
           <w:bCs w:val="false"/>
         </w:rPr>
-        <w:t>sers want something that will give them a slight idea on what to write about. Users will receive daily inspiratonal quotes from the ZenQuotes API to motivate and inspire their journaling practice. This feature provides a fresh quote each day, hekping to spark creativity and reflection.</w:t>
+        <w:t xml:space="preserve">sers want something that will give them a slight idea on what to write about. Users will receive daily inspiratonal quotes from the </w:t>
+      </w:r>
+      <w:r>
+        <w:rPr>
+          <w:b w:val="false"/>
+          <w:bCs w:val="false"/>
+        </w:rPr>
+        <w:t>Quotable</w:t>
+      </w:r>
+      <w:r>
+        <w:rPr>
+          <w:b w:val="false"/>
+          <w:bCs w:val="false"/>
+        </w:rPr>
+        <w:t xml:space="preserve"> API to motivate and inspire their journaling practice. This feature provides a fresh quote each day, he</w:t>
+      </w:r>
+      <w:r>
+        <w:rPr>
+          <w:b w:val="false"/>
+          <w:bCs w:val="false"/>
+        </w:rPr>
+        <w:t>l</w:t>
+      </w:r>
+      <w:r>
+        <w:rPr>
+          <w:b w:val="false"/>
+          <w:bCs w:val="false"/>
+        </w:rPr>
+        <w:t>ping to spark creativity and reflection.</w:t>
       </w:r>
     </w:p>
     <w:p>
@@ -4186,7 +4206,21 @@
           <w:b w:val="false"/>
           <w:bCs w:val="false"/>
         </w:rPr>
-        <w:t xml:space="preserve"> application, as it will be hosted on a remove server.</w:t>
+        <w:t xml:space="preserve"> application, as it will be hosted on a remo</w:t>
+      </w:r>
+      <w:r>
+        <w:rPr>
+          <w:b w:val="false"/>
+          <w:bCs w:val="false"/>
+        </w:rPr>
+        <w:t>t</w:t>
+      </w:r>
+      <w:r>
+        <w:rPr>
+          <w:b w:val="false"/>
+          <w:bCs w:val="false"/>
+        </w:rPr>
+        <w:t>e server.</w:t>
       </w:r>
     </w:p>
     <w:p>
@@ -5400,8 +5434,8 @@
           </mc:Fallback>
         </mc:AlternateContent>
       </w:r>
-      <w:bookmarkStart w:id="56" w:name="__DdeLink__25315_783576153"/>
-      <w:bookmarkStart w:id="57" w:name="__DdeLink__25315_783576153"/>
+      <w:bookmarkStart w:id="56" w:name="__DdeLink__25315_7835761531"/>
+      <w:bookmarkStart w:id="57" w:name="__DdeLink__25315_7835761531"/>
       <w:bookmarkEnd w:id="57"/>
     </w:p>
     <w:tbl>
@@ -6545,8 +6579,8 @@
                 <w:bCs/>
               </w:rPr>
             </w:pPr>
-            <w:bookmarkStart w:id="60" w:name="__DdeLink__1718_218931263"/>
-            <w:bookmarkStart w:id="61" w:name="__DdeLink__1715_218931263"/>
+            <w:bookmarkStart w:id="60" w:name="__DdeLink__1715_218931263"/>
+            <w:bookmarkStart w:id="61" w:name="__DdeLink__1718_218931263"/>
             <w:r>
               <w:rPr>
                 <w:b/>
@@ -6668,21 +6702,7 @@
                 <w:b w:val="false"/>
                 <w:bCs w:val="false"/>
               </w:rPr>
-              <w:t xml:space="preserve">The system displays registration is successful and the user is </w:t>
-            </w:r>
-            <w:r>
-              <w:rPr>
-                <w:b w:val="false"/>
-                <w:bCs w:val="false"/>
-              </w:rPr>
-              <w:t>given the option to go to the Login section</w:t>
-            </w:r>
-            <w:r>
-              <w:rPr>
-                <w:b w:val="false"/>
-                <w:bCs w:val="false"/>
-              </w:rPr>
-              <w:t xml:space="preserve"> in the SoulJournal application</w:t>
+              <w:t>The system displays registration is successful and the user is given the option to go to the Login section in the SoulJournal application</w:t>
             </w:r>
           </w:p>
         </w:tc>
@@ -6804,17 +6824,17 @@
         </w:rPr>
       </w:pPr>
       <w:bookmarkStart w:id="62" w:name="__RefHeading___Toc596456_381736926"/>
-      <w:bookmarkStart w:id="63" w:name="__DdeLink__194895_2686635372"/>
-      <w:bookmarkStart w:id="64" w:name="_Toc316977401"/>
+      <w:bookmarkStart w:id="63" w:name="_Toc316977401"/>
+      <w:bookmarkStart w:id="64" w:name="__DdeLink__194895_2686635372"/>
       <w:bookmarkEnd w:id="62"/>
+      <w:bookmarkEnd w:id="64"/>
+      <w:r>
+        <w:rPr>
+          <w:lang w:val="en-IE"/>
+        </w:rPr>
+        <w:t>R</w:t>
+      </w:r>
       <w:bookmarkEnd w:id="63"/>
-      <w:r>
-        <w:rPr>
-          <w:lang w:val="en-IE"/>
-        </w:rPr>
-        <w:t>R</w:t>
-      </w:r>
-      <w:bookmarkEnd w:id="64"/>
       <w:r>
         <w:rPr>
           <w:lang w:val="en-IE"/>
@@ -6860,23 +6880,7 @@
           <w:bCs/>
           <w:lang w:val="en-IE"/>
         </w:rPr>
-        <w:t xml:space="preserve">Use Case: Login </w:t>
-      </w:r>
-      <w:r>
-        <w:rPr>
-          <w:b/>
-          <w:bCs/>
-          <w:lang w:val="en-IE"/>
-        </w:rPr>
-        <w:t>Registered User</w:t>
-      </w:r>
-      <w:r>
-        <w:rPr>
-          <w:b/>
-          <w:bCs/>
-          <w:lang w:val="en-IE"/>
-        </w:rPr>
-        <w:t>(Figure 3.1.3.1.)</w:t>
+        <w:t>Use Case: Login Registered User(Figure 3.1.3.1.)</w:t>
       </w:r>
     </w:p>
     <w:p>
@@ -7102,14 +7106,14 @@
         </w:tblCellMar>
       </w:tblPr>
       <w:tblGrid>
-        <w:gridCol w:w="2147"/>
+        <w:gridCol w:w="2146"/>
         <w:gridCol w:w="6430"/>
       </w:tblGrid>
       <w:tr>
         <w:trPr/>
         <w:tc>
           <w:tcPr>
-            <w:tcW w:w="2147" w:type="dxa"/>
+            <w:tcW w:w="2146" w:type="dxa"/>
             <w:tcBorders/>
             <w:shd w:fill="FFFFFF" w:val="clear"/>
           </w:tcPr>
@@ -7164,7 +7168,7 @@
         <w:trPr/>
         <w:tc>
           <w:tcPr>
-            <w:tcW w:w="2147" w:type="dxa"/>
+            <w:tcW w:w="2146" w:type="dxa"/>
             <w:tcBorders/>
             <w:shd w:fill="FFFFFF" w:val="clear"/>
           </w:tcPr>
@@ -7212,7 +7216,7 @@
         <w:trPr/>
         <w:tc>
           <w:tcPr>
-            <w:tcW w:w="2147" w:type="dxa"/>
+            <w:tcW w:w="2146" w:type="dxa"/>
             <w:tcBorders/>
             <w:shd w:fill="FFFFFF" w:val="clear"/>
           </w:tcPr>
@@ -7391,7 +7395,7 @@
         <w:trPr/>
         <w:tc>
           <w:tcPr>
-            <w:tcW w:w="2147" w:type="dxa"/>
+            <w:tcW w:w="2146" w:type="dxa"/>
             <w:tcBorders/>
             <w:shd w:fill="FFFFFF" w:val="clear"/>
           </w:tcPr>
@@ -7494,7 +7498,7 @@
         <w:trPr/>
         <w:tc>
           <w:tcPr>
-            <w:tcW w:w="2147" w:type="dxa"/>
+            <w:tcW w:w="2146" w:type="dxa"/>
             <w:tcBorders/>
             <w:shd w:fill="FFFFFF" w:val="clear"/>
           </w:tcPr>
@@ -7542,7 +7546,7 @@
         <w:trPr/>
         <w:tc>
           <w:tcPr>
-            <w:tcW w:w="8577" w:type="dxa"/>
+            <w:tcW w:w="8576" w:type="dxa"/>
             <w:gridSpan w:val="2"/>
             <w:tcBorders/>
             <w:shd w:fill="FFFFFF" w:val="clear"/>
@@ -7573,7 +7577,7 @@
         <w:trPr/>
         <w:tc>
           <w:tcPr>
-            <w:tcW w:w="2147" w:type="dxa"/>
+            <w:tcW w:w="2146" w:type="dxa"/>
             <w:tcBorders/>
             <w:shd w:fill="FFFFFF" w:val="clear"/>
           </w:tcPr>
@@ -7621,7 +7625,7 @@
         <w:trPr/>
         <w:tc>
           <w:tcPr>
-            <w:tcW w:w="2147" w:type="dxa"/>
+            <w:tcW w:w="2146" w:type="dxa"/>
             <w:tcBorders/>
             <w:shd w:fill="FFFFFF" w:val="clear"/>
           </w:tcPr>
@@ -7737,7 +7741,7 @@
         <w:trPr/>
         <w:tc>
           <w:tcPr>
-            <w:tcW w:w="8577" w:type="dxa"/>
+            <w:tcW w:w="8576" w:type="dxa"/>
             <w:gridSpan w:val="2"/>
             <w:tcBorders/>
             <w:shd w:fill="FFFFFF" w:val="clear"/>
@@ -7768,7 +7772,7 @@
         <w:trPr/>
         <w:tc>
           <w:tcPr>
-            <w:tcW w:w="2147" w:type="dxa"/>
+            <w:tcW w:w="2146" w:type="dxa"/>
             <w:tcBorders/>
             <w:shd w:fill="FFFFFF" w:val="clear"/>
           </w:tcPr>
@@ -7825,7 +7829,7 @@
         <w:trPr/>
         <w:tc>
           <w:tcPr>
-            <w:tcW w:w="2147" w:type="dxa"/>
+            <w:tcW w:w="2146" w:type="dxa"/>
             <w:tcBorders/>
             <w:shd w:fill="FFFFFF" w:val="clear"/>
           </w:tcPr>
@@ -7882,7 +7886,7 @@
         <w:trPr/>
         <w:tc>
           <w:tcPr>
-            <w:tcW w:w="8577" w:type="dxa"/>
+            <w:tcW w:w="8576" w:type="dxa"/>
             <w:gridSpan w:val="2"/>
             <w:tcBorders/>
             <w:shd w:fill="FFFFFF" w:val="clear"/>
@@ -7913,7 +7917,7 @@
         <w:trPr/>
         <w:tc>
           <w:tcPr>
-            <w:tcW w:w="2147" w:type="dxa"/>
+            <w:tcW w:w="2146" w:type="dxa"/>
             <w:tcBorders/>
             <w:shd w:fill="FFFFFF" w:val="clear"/>
           </w:tcPr>
@@ -7970,7 +7974,7 @@
         <w:trPr/>
         <w:tc>
           <w:tcPr>
-            <w:tcW w:w="2147" w:type="dxa"/>
+            <w:tcW w:w="2146" w:type="dxa"/>
             <w:tcBorders/>
             <w:shd w:fill="FFFFFF" w:val="clear"/>
           </w:tcPr>
@@ -8080,7 +8084,7 @@
         <w:trPr/>
         <w:tc>
           <w:tcPr>
-            <w:tcW w:w="8577" w:type="dxa"/>
+            <w:tcW w:w="8576" w:type="dxa"/>
             <w:gridSpan w:val="2"/>
             <w:tcBorders/>
             <w:shd w:fill="FFFFFF" w:val="clear"/>
@@ -8113,7 +8117,7 @@
         <w:trPr/>
         <w:tc>
           <w:tcPr>
-            <w:tcW w:w="2147" w:type="dxa"/>
+            <w:tcW w:w="2146" w:type="dxa"/>
             <w:tcBorders/>
             <w:shd w:fill="FFFFFF" w:val="clear"/>
           </w:tcPr>
@@ -8170,7 +8174,7 @@
         <w:trPr/>
         <w:tc>
           <w:tcPr>
-            <w:tcW w:w="2147" w:type="dxa"/>
+            <w:tcW w:w="2146" w:type="dxa"/>
             <w:tcBorders/>
             <w:shd w:fill="FFFFFF" w:val="clear"/>
           </w:tcPr>
@@ -8227,7 +8231,7 @@
         <w:trPr/>
         <w:tc>
           <w:tcPr>
-            <w:tcW w:w="2147" w:type="dxa"/>
+            <w:tcW w:w="2146" w:type="dxa"/>
             <w:tcBorders/>
             <w:shd w:fill="FFFFFF" w:val="clear"/>
           </w:tcPr>
@@ -8309,17 +8313,17 @@
         </w:rPr>
       </w:pPr>
       <w:bookmarkStart w:id="70" w:name="__RefHeading___Toc596458_381736926"/>
-      <w:bookmarkStart w:id="71" w:name="__DdeLink__436414_2686635372"/>
-      <w:bookmarkStart w:id="72" w:name="_Toc3169774011"/>
+      <w:bookmarkStart w:id="71" w:name="_Toc3169774011"/>
+      <w:bookmarkStart w:id="72" w:name="__DdeLink__436414_2686635372"/>
       <w:bookmarkEnd w:id="70"/>
+      <w:bookmarkEnd w:id="72"/>
+      <w:r>
+        <w:rPr>
+          <w:lang w:val="en-IE"/>
+        </w:rPr>
+        <w:t>R</w:t>
+      </w:r>
       <w:bookmarkEnd w:id="71"/>
-      <w:r>
-        <w:rPr>
-          <w:lang w:val="en-IE"/>
-        </w:rPr>
-        <w:t>R</w:t>
-      </w:r>
-      <w:bookmarkEnd w:id="72"/>
       <w:r>
         <w:rPr>
           <w:lang w:val="en-IE"/>
@@ -9342,10 +9346,10 @@
           <w:lang w:val="en-IE"/>
         </w:rPr>
       </w:r>
-      <w:bookmarkStart w:id="75" w:name="__DdeLink__436414_26866353721"/>
-      <w:bookmarkStart w:id="76" w:name="__DdeLink__1261499_3551280528"/>
-      <w:bookmarkStart w:id="77" w:name="__DdeLink__436414_26866353721"/>
-      <w:bookmarkStart w:id="78" w:name="__DdeLink__1261499_3551280528"/>
+      <w:bookmarkStart w:id="75" w:name="__DdeLink__1261499_3551280528"/>
+      <w:bookmarkStart w:id="76" w:name="__DdeLink__436414_26866353721"/>
+      <w:bookmarkStart w:id="77" w:name="__DdeLink__1261499_3551280528"/>
+      <w:bookmarkStart w:id="78" w:name="__DdeLink__436414_26866353721"/>
       <w:bookmarkEnd w:id="77"/>
       <w:bookmarkEnd w:id="78"/>
     </w:p>
@@ -10029,8 +10033,8 @@
           <w:lang w:val="en-IE"/>
         </w:rPr>
       </w:r>
-      <w:bookmarkStart w:id="82" w:name="__DdeLink__25413_783576153"/>
-      <w:bookmarkStart w:id="83" w:name="__DdeLink__25413_783576153"/>
+      <w:bookmarkStart w:id="82" w:name="__DdeLink__25413_7835761531"/>
+      <w:bookmarkStart w:id="83" w:name="__DdeLink__25413_7835761531"/>
       <w:bookmarkEnd w:id="83"/>
     </w:p>
     <w:p>
@@ -10498,11 +10502,11 @@
               </w:rPr>
               <w:t xml:space="preserve">E1.2. The system displays an error message. </w:t>
             </w:r>
-            <w:bookmarkStart w:id="85" w:name="__DdeLink__1681_218931263"/>
-            <w:bookmarkStart w:id="86" w:name="__DdeLink__1664_2189312631"/>
-            <w:bookmarkStart w:id="87" w:name="__DdeLink__1670_218931263"/>
-            <w:bookmarkStart w:id="88" w:name="__DdeLink__1664_2189312632"/>
-            <w:bookmarkStart w:id="89" w:name="__DdeLink__1664_218931263"/>
+            <w:bookmarkStart w:id="85" w:name="__DdeLink__1670_218931263"/>
+            <w:bookmarkStart w:id="86" w:name="__DdeLink__1664_2189312632"/>
+            <w:bookmarkStart w:id="87" w:name="__DdeLink__1664_218931263"/>
+            <w:bookmarkStart w:id="88" w:name="__DdeLink__1681_218931263"/>
+            <w:bookmarkStart w:id="89" w:name="__DdeLink__1664_2189312631"/>
             <w:r>
               <w:rPr>
                 <w:b/>
@@ -10780,15 +10784,7 @@
             </w:pPr>
             <w:r>
               <w:rPr/>
-              <w:t>The user selects the “</w:t>
-            </w:r>
-            <w:r>
-              <w:rPr/>
-              <w:t>Edit</w:t>
-            </w:r>
-            <w:r>
-              <w:rPr/>
-              <w:t>” action.</w:t>
+              <w:t>The user selects the “Edit” action.</w:t>
             </w:r>
           </w:p>
           <w:p>
@@ -11158,10 +11154,10 @@
               </w:rPr>
               <w:t xml:space="preserve"> </w:t>
             </w:r>
-            <w:bookmarkStart w:id="92" w:name="__DdeLink__1664_21893126311"/>
-            <w:bookmarkStart w:id="93" w:name="__DdeLink__1664_21893126321"/>
-            <w:bookmarkStart w:id="94" w:name="__DdeLink__1664_2189312633"/>
-            <w:bookmarkStart w:id="95" w:name="__DdeLink__1670_2189312631"/>
+            <w:bookmarkStart w:id="92" w:name="__DdeLink__1664_21893126321"/>
+            <w:bookmarkStart w:id="93" w:name="__DdeLink__1664_21893126311"/>
+            <w:bookmarkStart w:id="94" w:name="__DdeLink__1670_2189312631"/>
+            <w:bookmarkStart w:id="95" w:name="__DdeLink__1664_2189312633"/>
             <w:r>
               <w:rPr>
                 <w:b/>
@@ -11507,11 +11503,7 @@
             </w:pPr>
             <w:r>
               <w:rPr/>
-              <w:t xml:space="preserve">The system updates </w:t>
-            </w:r>
-            <w:r>
-              <w:rPr/>
-              <w:t>the journal entries.</w:t>
+              <w:t>The system updates the journal entries.</w:t>
             </w:r>
           </w:p>
         </w:tc>
@@ -11785,10 +11777,10 @@
               </w:rPr>
               <w:t xml:space="preserve">E1.2. The system displays an error message. </w:t>
             </w:r>
-            <w:bookmarkStart w:id="97" w:name="__DdeLink__1670_21893126311"/>
-            <w:bookmarkStart w:id="98" w:name="__DdeLink__1664_218931263211"/>
-            <w:bookmarkStart w:id="99" w:name="__DdeLink__1664_218931263111"/>
-            <w:bookmarkStart w:id="100" w:name="__DdeLink__1664_21893126331"/>
+            <w:bookmarkStart w:id="97" w:name="__DdeLink__1664_21893126331"/>
+            <w:bookmarkStart w:id="98" w:name="__DdeLink__1664_218931263111"/>
+            <w:bookmarkStart w:id="99" w:name="__DdeLink__1664_218931263211"/>
+            <w:bookmarkStart w:id="100" w:name="__DdeLink__1670_21893126311"/>
             <w:r>
               <w:rPr>
                 <w:b/>
@@ -12151,20 +12143,20 @@
           <w:lang w:val="en-IE"/>
         </w:rPr>
       </w:pPr>
-      <w:bookmarkStart w:id="103" w:name="__DdeLink__25392_783576153"/>
-      <w:bookmarkStart w:id="104" w:name="__RefHeading___Toc596460_381736926"/>
-      <w:bookmarkStart w:id="105" w:name="_Toc31697740111"/>
-      <w:bookmarkStart w:id="106" w:name="__DdeLink__1660_2189312631"/>
+      <w:bookmarkStart w:id="103" w:name="__RefHeading___Toc596460_381736926"/>
+      <w:bookmarkStart w:id="104" w:name="_Toc31697740111"/>
+      <w:bookmarkStart w:id="105" w:name="__DdeLink__1660_2189312631"/>
+      <w:bookmarkStart w:id="106" w:name="__DdeLink__25392_7835761531"/>
       <w:bookmarkEnd w:id="103"/>
+      <w:bookmarkEnd w:id="105"/>
+      <w:bookmarkEnd w:id="106"/>
+      <w:r>
+        <w:rPr>
+          <w:lang w:val="en-IE"/>
+        </w:rPr>
+        <w:t>R</w:t>
+      </w:r>
       <w:bookmarkEnd w:id="104"/>
-      <w:bookmarkEnd w:id="106"/>
-      <w:r>
-        <w:rPr>
-          <w:lang w:val="en-IE"/>
-        </w:rPr>
-        <w:t>R</w:t>
-      </w:r>
-      <w:bookmarkEnd w:id="105"/>
       <w:r>
         <w:rPr>
           <w:lang w:val="en-IE"/>
@@ -13368,10 +13360,10 @@
               </w:rPr>
               <w:t xml:space="preserve">E1.1. The system displays an error message. </w:t>
             </w:r>
-            <w:bookmarkStart w:id="109" w:name="__DdeLink__1664_21893126332"/>
-            <w:bookmarkStart w:id="110" w:name="__DdeLink__1670_21893126312"/>
-            <w:bookmarkStart w:id="111" w:name="__DdeLink__1664_218931263112"/>
-            <w:bookmarkStart w:id="112" w:name="__DdeLink__1664_218931263212"/>
+            <w:bookmarkStart w:id="109" w:name="__DdeLink__1664_218931263212"/>
+            <w:bookmarkStart w:id="110" w:name="__DdeLink__1664_218931263112"/>
+            <w:bookmarkStart w:id="111" w:name="__DdeLink__1670_21893126312"/>
+            <w:bookmarkStart w:id="112" w:name="__DdeLink__1664_21893126332"/>
             <w:r>
               <w:rPr>
                 <w:b/>
@@ -14091,21 +14083,7 @@
                 <w:b w:val="false"/>
                 <w:bCs w:val="false"/>
               </w:rPr>
-              <w:t xml:space="preserve">This allows registered users to view inspirational quotes fetched from the </w:t>
-            </w:r>
-            <w:r>
-              <w:rPr>
-                <w:b w:val="false"/>
-                <w:bCs w:val="false"/>
-              </w:rPr>
-              <w:t>Quotable</w:t>
-            </w:r>
-            <w:r>
-              <w:rPr>
-                <w:b w:val="false"/>
-                <w:bCs w:val="false"/>
-              </w:rPr>
-              <w:t xml:space="preserve"> API.</w:t>
+              <w:t>This allows registered users to view inspirational quotes fetched from the Quotable API.</w:t>
             </w:r>
           </w:p>
         </w:tc>
@@ -14387,25 +14365,7 @@
                 <w:szCs w:val="24"/>
                 <w:u w:val="none"/>
               </w:rPr>
-              <w:t>This use case describes the process of a registered use</w:t>
-            </w:r>
-            <w:r>
-              <w:rPr>
-                <w:rFonts w:ascii="Liberation Sans" w:hAnsi="Liberation Sans"/>
-                <w:b w:val="false"/>
-                <w:bCs w:val="false"/>
-                <w:i w:val="false"/>
-                <w:iCs w:val="false"/>
-                <w:strike w:val="false"/>
-                <w:dstrike w:val="false"/>
-                <w:outline w:val="false"/>
-                <w:shadow w:val="false"/>
-                <w:color w:val="000000"/>
-                <w:sz w:val="24"/>
-                <w:szCs w:val="24"/>
-                <w:u w:val="none"/>
-              </w:rPr>
-              <w:t>r accessing the Quotes section.</w:t>
+              <w:t>This use case describes the process of a registered user accessing the Quotes section.</w:t>
             </w:r>
           </w:p>
         </w:tc>
@@ -14928,10 +14888,10 @@
               </w:rPr>
               <w:t xml:space="preserve">E1.1. The system displays an error message.  </w:t>
             </w:r>
-            <w:bookmarkStart w:id="121" w:name="__DdeLink__1664_21893126333"/>
-            <w:bookmarkStart w:id="122" w:name="__DdeLink__1670_21893126313"/>
-            <w:bookmarkStart w:id="123" w:name="__DdeLink__1664_218931263113"/>
-            <w:bookmarkStart w:id="124" w:name="__DdeLink__1664_218931263213"/>
+            <w:bookmarkStart w:id="121" w:name="__DdeLink__1664_218931263213"/>
+            <w:bookmarkStart w:id="122" w:name="__DdeLink__1664_218931263113"/>
+            <w:bookmarkStart w:id="123" w:name="__DdeLink__1670_21893126313"/>
+            <w:bookmarkStart w:id="124" w:name="__DdeLink__1664_21893126333"/>
             <w:r>
               <w:rPr>
                 <w:b/>
@@ -15221,12 +15181,12 @@
           <w:lang w:val="en-IE"/>
         </w:rPr>
       </w:r>
-      <w:bookmarkStart w:id="127" w:name="__DdeLink__25426_783576153"/>
+      <w:bookmarkStart w:id="127" w:name="__DdeLink__766719_26866353721"/>
       <w:bookmarkStart w:id="128" w:name="__DdeLink__586491_26866353721"/>
-      <w:bookmarkStart w:id="129" w:name="__DdeLink__766719_26866353721"/>
-      <w:bookmarkStart w:id="130" w:name="__DdeLink__25426_783576153"/>
+      <w:bookmarkStart w:id="129" w:name="__DdeLink__25426_7835761531"/>
+      <w:bookmarkStart w:id="130" w:name="__DdeLink__766719_26866353721"/>
       <w:bookmarkStart w:id="131" w:name="__DdeLink__586491_26866353721"/>
-      <w:bookmarkStart w:id="132" w:name="__DdeLink__766719_26866353721"/>
+      <w:bookmarkStart w:id="132" w:name="__DdeLink__25426_7835761531"/>
       <w:bookmarkEnd w:id="130"/>
       <w:bookmarkEnd w:id="131"/>
       <w:bookmarkEnd w:id="132"/>
@@ -16147,15 +16107,7 @@
             </w:pPr>
             <w:r>
               <w:rPr/>
-              <w:t xml:space="preserve">The user enters their feedback, suggestions, or issue details, </w:t>
-            </w:r>
-            <w:r>
-              <w:rPr/>
-              <w:t>followed by the amount of stars given</w:t>
-            </w:r>
-            <w:r>
-              <w:rPr/>
-              <w:t>.</w:t>
+              <w:t>The user enters their feedback, suggestions, or issue details, followed by the amount of stars given.</w:t>
             </w:r>
           </w:p>
           <w:p>
@@ -16498,10 +16450,10 @@
               </w:rPr>
               <w:t xml:space="preserve">E1.1. The system displays an error message. </w:t>
             </w:r>
-            <w:bookmarkStart w:id="137" w:name="__DdeLink__1664_21893126334"/>
-            <w:bookmarkStart w:id="138" w:name="__DdeLink__1670_21893126314"/>
-            <w:bookmarkStart w:id="139" w:name="__DdeLink__1664_218931263114"/>
-            <w:bookmarkStart w:id="140" w:name="__DdeLink__1664_218931263214"/>
+            <w:bookmarkStart w:id="137" w:name="__DdeLink__1664_218931263114"/>
+            <w:bookmarkStart w:id="138" w:name="__DdeLink__1664_218931263214"/>
+            <w:bookmarkStart w:id="139" w:name="__DdeLink__1664_21893126334"/>
+            <w:bookmarkStart w:id="140" w:name="__DdeLink__1670_21893126314"/>
             <w:r>
               <w:rPr>
                 <w:b/>
@@ -16791,14 +16743,14 @@
           <w:lang w:val="en-IE"/>
         </w:rPr>
       </w:r>
-      <w:bookmarkStart w:id="143" w:name="__DdeLink__1261499_355128052812"/>
-      <w:bookmarkStart w:id="144" w:name="__DdeLink__1261499_355128052811"/>
-      <w:bookmarkStart w:id="145" w:name="__DdeLink__1261499_3551280528111"/>
-      <w:bookmarkStart w:id="146" w:name="__DdeLink__1261499_35512805281"/>
-      <w:bookmarkStart w:id="147" w:name="__DdeLink__1261499_355128052812"/>
-      <w:bookmarkStart w:id="148" w:name="__DdeLink__1261499_355128052811"/>
-      <w:bookmarkStart w:id="149" w:name="__DdeLink__1261499_3551280528111"/>
-      <w:bookmarkStart w:id="150" w:name="__DdeLink__1261499_35512805281"/>
+      <w:bookmarkStart w:id="143" w:name="__DdeLink__1261499_35512805281"/>
+      <w:bookmarkStart w:id="144" w:name="__DdeLink__1261499_3551280528111"/>
+      <w:bookmarkStart w:id="145" w:name="__DdeLink__1261499_355128052811"/>
+      <w:bookmarkStart w:id="146" w:name="__DdeLink__1261499_355128052812"/>
+      <w:bookmarkStart w:id="147" w:name="__DdeLink__1261499_35512805281"/>
+      <w:bookmarkStart w:id="148" w:name="__DdeLink__1261499_3551280528111"/>
+      <w:bookmarkStart w:id="149" w:name="__DdeLink__1261499_355128052811"/>
+      <w:bookmarkStart w:id="150" w:name="__DdeLink__1261499_355128052812"/>
       <w:bookmarkEnd w:id="147"/>
       <w:bookmarkEnd w:id="148"/>
       <w:bookmarkEnd w:id="149"/>
@@ -17155,8 +17107,8 @@
         <w:rPr/>
         <w:t>user passwords will be hashed and salted using a cryptographic algorithm before storing them in the database</w:t>
       </w:r>
-      <w:bookmarkStart w:id="163" w:name="__DdeLink__335819_3700584034"/>
-      <w:bookmarkStart w:id="164" w:name="__DdeLink__345231_3700584034"/>
+      <w:bookmarkStart w:id="163" w:name="__DdeLink__345231_3700584034"/>
+      <w:bookmarkStart w:id="164" w:name="__DdeLink__335819_3700584034"/>
       <w:bookmarkEnd w:id="162"/>
       <w:r>
         <w:rPr/>
@@ -17437,8 +17389,8 @@
           <w:bCs/>
         </w:rPr>
       </w:pPr>
-      <w:bookmarkStart w:id="176" w:name="__DdeLink__205125_3817369261"/>
-      <w:bookmarkStart w:id="177" w:name="__DdeLink__89925_3817369261"/>
+      <w:bookmarkStart w:id="176" w:name="__DdeLink__89925_3817369261"/>
+      <w:bookmarkStart w:id="177" w:name="__DdeLink__205125_3817369261"/>
       <w:r>
         <w:rPr>
           <w:b/>
@@ -17476,8 +17428,8 @@
           <w:bCs/>
         </w:rPr>
       </w:pPr>
-      <w:bookmarkStart w:id="178" w:name="__DdeLink__205125_381736926"/>
-      <w:bookmarkStart w:id="179" w:name="__DdeLink__89925_381736926"/>
+      <w:bookmarkStart w:id="178" w:name="__DdeLink__89925_381736926"/>
+      <w:bookmarkStart w:id="179" w:name="__DdeLink__205125_381736926"/>
       <w:r>
         <w:rPr>
           <w:b/>
@@ -20156,8 +20108,8 @@
         <w:jc w:val="both"/>
         <w:rPr/>
       </w:pPr>
-      <w:bookmarkStart w:id="188" w:name="__DdeLink__622939_381736926"/>
-      <w:bookmarkStart w:id="189" w:name="__DdeLink__1893_218931263"/>
+      <w:bookmarkStart w:id="188" w:name="__DdeLink__1893_218931263"/>
+      <w:bookmarkStart w:id="189" w:name="__DdeLink__622939_381736926"/>
       <w:r>
         <w:rPr/>
         <w:t>At the moment there are no future features to be implemented, but this will be taken into consideration.</w:t>

</xml_diff>